<commit_message>
s13. Code created. Calculations were made using transformation matrices in a certain order and coefficients were obtained.
</commit_message>
<xml_diff>
--- a/S13/Programming_in_GIS_2020_L8_s13.docx
+++ b/S13/Programming_in_GIS_2020_L8_s13.docx
@@ -1,33 +1,67 @@
 
 <file path=word/document.xml><?xml version="1.0" encoding="utf-8"?>
-<w:document xmlns:wpc="http://schemas.microsoft.com/office/word/2010/wordprocessingCanvas" xmlns:cx="http://schemas.microsoft.com/office/drawing/2014/chartex" xmlns:mc="http://schemas.openxmlformats.org/markup-compatibility/2006" xmlns:o="urn:schemas-microsoft-com:office:office" xmlns:r="http://schemas.openxmlformats.org/officeDocument/2006/relationships" xmlns:m="http://schemas.openxmlformats.org/officeDocument/2006/math" xmlns:v="urn:schemas-microsoft-com:vml" xmlns:wp14="http://schemas.microsoft.com/office/word/2010/wordprocessingDrawing" xmlns:wp="http://schemas.openxmlformats.org/drawingml/2006/wordprocessingDrawing" xmlns:w10="urn:schemas-microsoft-com:office:word" xmlns:w="http://schemas.openxmlformats.org/wordprocessingml/2006/main" xmlns:w14="http://schemas.microsoft.com/office/word/2010/wordml" xmlns:w15="http://schemas.microsoft.com/office/word/2012/wordml" xmlns:w16se="http://schemas.microsoft.com/office/word/2015/wordml/symex" xmlns:wpg="http://schemas.microsoft.com/office/word/2010/wordprocessingGroup" xmlns:wpi="http://schemas.microsoft.com/office/word/2010/wordprocessingInk" xmlns:wne="http://schemas.microsoft.com/office/word/2006/wordml" xmlns:wps="http://schemas.microsoft.com/office/word/2010/wordprocessingShape" mc:Ignorable="w14 w15 w16se wp14">
+<w:document xmlns:wpc="http://schemas.microsoft.com/office/word/2010/wordprocessingCanvas" xmlns:cx="http://schemas.microsoft.com/office/drawing/2014/chartex" xmlns:cx1="http://schemas.microsoft.com/office/drawing/2015/9/8/chartex" xmlns:mc="http://schemas.openxmlformats.org/markup-compatibility/2006" xmlns:o="urn:schemas-microsoft-com:office:office" xmlns:r="http://schemas.openxmlformats.org/officeDocument/2006/relationships" xmlns:m="http://schemas.openxmlformats.org/officeDocument/2006/math" xmlns:v="urn:schemas-microsoft-com:vml" xmlns:wp14="http://schemas.microsoft.com/office/word/2010/wordprocessingDrawing" xmlns:wp="http://schemas.openxmlformats.org/drawingml/2006/wordprocessingDrawing" xmlns:w10="urn:schemas-microsoft-com:office:word" xmlns:w="http://schemas.openxmlformats.org/wordprocessingml/2006/main" xmlns:w14="http://schemas.microsoft.com/office/word/2010/wordml" xmlns:w15="http://schemas.microsoft.com/office/word/2012/wordml" xmlns:w16se="http://schemas.microsoft.com/office/word/2015/wordml/symex" xmlns:wpg="http://schemas.microsoft.com/office/word/2010/wordprocessingGroup" xmlns:wpi="http://schemas.microsoft.com/office/word/2010/wordprocessingInk" xmlns:wne="http://schemas.microsoft.com/office/word/2006/wordml" xmlns:wps="http://schemas.microsoft.com/office/word/2010/wordprocessingShape" mc:Ignorable="w14 w15 w16se wp14">
   <w:body>
     <w:p>
       <w:pPr>
         <w:spacing w:after="0"/>
         <w:rPr>
           <w:rStyle w:val="hps"/>
-          <w:rFonts w:ascii="Times New Roman" w:hAnsi="Times New Roman" w:cs="Times New Roman"/>
           <w:b/>
+          <w:lang w:val="uk-UA"/>
         </w:rPr>
       </w:pPr>
-      <w:r>
+    </w:p>
+    <w:p>
+      <w:pPr>
+        <w:spacing w:after="0"/>
+        <w:rPr>
+          <w:rStyle w:val="hps"/>
+          <w:b/>
+          <w:sz w:val="28"/>
+          <w:szCs w:val="28"/>
+          <w:lang w:val="uk-UA"/>
+        </w:rPr>
+      </w:pPr>
+      <w:hyperlink r:id="rId7" w:history="1">
+        <w:r>
+          <w:rPr>
+            <w:rStyle w:val="a8"/>
+            <w:b/>
+            <w:sz w:val="28"/>
+            <w:szCs w:val="28"/>
+            <w:lang w:val="uk-UA"/>
+          </w:rPr>
+          <w:t>https://github.com/Drozd363/ArcGIS_arcpy_S9_15...git</w:t>
+        </w:r>
+      </w:hyperlink>
+    </w:p>
+    <w:p>
+      <w:pPr>
+        <w:spacing w:after="0"/>
         <w:rPr>
           <w:rStyle w:val="hps"/>
           <w:b/>
           <w:lang w:val="uk-UA"/>
         </w:rPr>
-        <w:t xml:space="preserve">Використання </w:t>
-      </w:r>
-      <w:bookmarkStart w:id="0" w:name="_GoBack"/>
-      <w:bookmarkEnd w:id="0"/>
+      </w:pPr>
+    </w:p>
+    <w:p>
+      <w:pPr>
+        <w:spacing w:after="0"/>
+        <w:rPr>
+          <w:rStyle w:val="hps"/>
+          <w:rFonts w:ascii="Times New Roman" w:hAnsi="Times New Roman" w:cs="Times New Roman"/>
+          <w:b/>
+        </w:rPr>
+      </w:pPr>
       <w:r>
         <w:rPr>
           <w:rStyle w:val="hps"/>
           <w:b/>
           <w:lang w:val="uk-UA"/>
         </w:rPr>
-        <w:t xml:space="preserve">модуля </w:t>
+        <w:t xml:space="preserve">Використання модуля </w:t>
       </w:r>
       <w:r>
         <w:rPr>
@@ -690,6 +724,7 @@
           <w:lang w:val="uk-UA"/>
         </w:rPr>
       </w:pPr>
+      <w:bookmarkStart w:id="0" w:name="_GoBack"/>
       <m:oMathPara>
         <m:oMath>
           <m:r>
@@ -902,6 +937,7 @@
         </m:oMath>
       </m:oMathPara>
     </w:p>
+    <w:bookmarkEnd w:id="0"/>
     <w:p>
       <w:pPr>
         <w:spacing w:before="100" w:beforeAutospacing="1" w:after="100" w:afterAutospacing="1" w:line="240" w:lineRule="auto"/>
@@ -2637,685 +2673,3186 @@
     </w:p>
     <w:p>
       <w:pPr>
+        <w:shd w:val="clear" w:color="auto" w:fill="2B2B2B"/>
+        <w:tabs>
+          <w:tab w:val="left" w:pos="916"/>
+          <w:tab w:val="left" w:pos="1832"/>
+          <w:tab w:val="left" w:pos="2748"/>
+          <w:tab w:val="left" w:pos="3664"/>
+          <w:tab w:val="left" w:pos="4580"/>
+          <w:tab w:val="left" w:pos="5496"/>
+          <w:tab w:val="left" w:pos="6412"/>
+          <w:tab w:val="left" w:pos="7328"/>
+          <w:tab w:val="left" w:pos="8244"/>
+          <w:tab w:val="left" w:pos="9160"/>
+          <w:tab w:val="left" w:pos="10076"/>
+          <w:tab w:val="left" w:pos="10992"/>
+          <w:tab w:val="left" w:pos="11908"/>
+          <w:tab w:val="left" w:pos="12824"/>
+          <w:tab w:val="left" w:pos="13740"/>
+          <w:tab w:val="left" w:pos="14656"/>
+        </w:tabs>
         <w:spacing w:after="0" w:line="240" w:lineRule="auto"/>
         <w:rPr>
-          <w:rStyle w:val="hps"/>
-          <w:rFonts w:ascii="Courier New" w:hAnsi="Courier New" w:cs="Courier New"/>
-          <w:sz w:val="20"/>
-          <w:szCs w:val="20"/>
-          <w:lang w:val="uk-UA"/>
+          <w:rFonts w:ascii="Consolas" w:eastAsia="Times New Roman" w:hAnsi="Consolas" w:cs="Courier New"/>
+          <w:color w:val="A9B7C6"/>
+          <w:sz w:val="20"/>
+          <w:szCs w:val="20"/>
+          <w:lang w:val="uk-UA" w:eastAsia="uk-UA"/>
         </w:rPr>
       </w:pPr>
       <w:proofErr w:type="spellStart"/>
       <w:r>
         <w:rPr>
-          <w:rStyle w:val="hps"/>
-          <w:rFonts w:ascii="Courier New" w:hAnsi="Courier New" w:cs="Courier New"/>
-          <w:sz w:val="20"/>
-          <w:szCs w:val="20"/>
-          <w:lang w:val="uk-UA"/>
+          <w:rFonts w:ascii="Consolas" w:eastAsia="Times New Roman" w:hAnsi="Consolas" w:cs="Courier New"/>
+          <w:color w:val="CC7832"/>
+          <w:sz w:val="20"/>
+          <w:szCs w:val="20"/>
+          <w:lang w:val="uk-UA" w:eastAsia="uk-UA"/>
         </w:rPr>
         <w:t>def</w:t>
       </w:r>
       <w:proofErr w:type="spellEnd"/>
       <w:r>
         <w:rPr>
-          <w:rStyle w:val="hps"/>
-          <w:rFonts w:ascii="Courier New" w:hAnsi="Courier New" w:cs="Courier New"/>
-          <w:sz w:val="20"/>
-          <w:szCs w:val="20"/>
-          <w:lang w:val="uk-UA"/>
+          <w:rFonts w:ascii="Consolas" w:eastAsia="Times New Roman" w:hAnsi="Consolas" w:cs="Courier New"/>
+          <w:color w:val="CC7832"/>
+          <w:sz w:val="20"/>
+          <w:szCs w:val="20"/>
+          <w:lang w:val="uk-UA" w:eastAsia="uk-UA"/>
         </w:rPr>
         <w:t xml:space="preserve"> </w:t>
       </w:r>
       <w:proofErr w:type="spellStart"/>
       <w:r>
         <w:rPr>
-          <w:rFonts w:ascii="Courier New" w:hAnsi="Courier New" w:cs="Courier New"/>
-          <w:sz w:val="20"/>
-          <w:szCs w:val="20"/>
-          <w:lang w:val="en-US"/>
+          <w:rFonts w:ascii="Consolas" w:eastAsia="Times New Roman" w:hAnsi="Consolas" w:cs="Courier New"/>
+          <w:color w:val="FFC66D"/>
+          <w:sz w:val="20"/>
+          <w:szCs w:val="20"/>
+          <w:lang w:val="uk-UA" w:eastAsia="uk-UA"/>
         </w:rPr>
         <w:t>modelMatrix</w:t>
       </w:r>
       <w:proofErr w:type="spellEnd"/>
       <w:r>
         <w:rPr>
-          <w:rFonts w:ascii="Courier New" w:hAnsi="Courier New" w:cs="Courier New"/>
-          <w:sz w:val="20"/>
-          <w:szCs w:val="20"/>
-          <w:lang w:val="uk-UA"/>
+          <w:rFonts w:ascii="Consolas" w:eastAsia="Times New Roman" w:hAnsi="Consolas" w:cs="Courier New"/>
+          <w:color w:val="A9B7C6"/>
+          <w:sz w:val="20"/>
+          <w:szCs w:val="20"/>
+          <w:lang w:val="uk-UA" w:eastAsia="uk-UA"/>
         </w:rPr>
         <w:t>(</w:t>
       </w:r>
       <w:proofErr w:type="spellStart"/>
       <w:r>
         <w:rPr>
-          <w:rFonts w:ascii="Courier New" w:hAnsi="Courier New" w:cs="Courier New"/>
-          <w:sz w:val="20"/>
-          <w:szCs w:val="20"/>
-          <w:lang w:val="en-US"/>
+          <w:rFonts w:ascii="Consolas" w:eastAsia="Times New Roman" w:hAnsi="Consolas" w:cs="Courier New"/>
+          <w:color w:val="A9B7C6"/>
+          <w:sz w:val="20"/>
+          <w:szCs w:val="20"/>
+          <w:lang w:val="uk-UA" w:eastAsia="uk-UA"/>
         </w:rPr>
         <w:t>inMatrix</w:t>
       </w:r>
       <w:proofErr w:type="spellEnd"/>
       <w:r>
         <w:rPr>
-          <w:rFonts w:ascii="Courier New" w:hAnsi="Courier New" w:cs="Courier New"/>
-          <w:sz w:val="20"/>
-          <w:szCs w:val="20"/>
-          <w:lang w:val="en-US"/>
+          <w:rFonts w:ascii="Consolas" w:eastAsia="Times New Roman" w:hAnsi="Consolas" w:cs="Courier New"/>
+          <w:color w:val="CC7832"/>
+          <w:sz w:val="20"/>
+          <w:szCs w:val="20"/>
+          <w:lang w:val="uk-UA" w:eastAsia="uk-UA"/>
+        </w:rPr>
+        <w:t xml:space="preserve">, </w:t>
+      </w:r>
+      <w:proofErr w:type="spellStart"/>
+      <w:r>
+        <w:rPr>
+          <w:rFonts w:ascii="Consolas" w:eastAsia="Times New Roman" w:hAnsi="Consolas" w:cs="Courier New"/>
+          <w:color w:val="A9B7C6"/>
+          <w:sz w:val="20"/>
+          <w:szCs w:val="20"/>
+          <w:lang w:val="uk-UA" w:eastAsia="uk-UA"/>
+        </w:rPr>
+        <w:t>sequence</w:t>
+      </w:r>
+      <w:proofErr w:type="spellEnd"/>
+      <w:r>
+        <w:rPr>
+          <w:rFonts w:ascii="Consolas" w:eastAsia="Times New Roman" w:hAnsi="Consolas" w:cs="Courier New"/>
+          <w:color w:val="A9B7C6"/>
+          <w:sz w:val="20"/>
+          <w:szCs w:val="20"/>
+          <w:lang w:val="uk-UA" w:eastAsia="uk-UA"/>
+        </w:rPr>
+        <w:t>):</w:t>
+      </w:r>
+      <w:r>
+        <w:rPr>
+          <w:rFonts w:ascii="Consolas" w:eastAsia="Times New Roman" w:hAnsi="Consolas" w:cs="Courier New"/>
+          <w:color w:val="A9B7C6"/>
+          <w:sz w:val="20"/>
+          <w:szCs w:val="20"/>
+          <w:lang w:val="uk-UA" w:eastAsia="uk-UA"/>
+        </w:rPr>
+        <w:br/>
+        <w:t xml:space="preserve">    </w:t>
+      </w:r>
+      <w:r>
+        <w:rPr>
+          <w:rFonts w:ascii="Consolas" w:eastAsia="Times New Roman" w:hAnsi="Consolas" w:cs="Courier New"/>
+          <w:i/>
+          <w:iCs/>
+          <w:color w:val="629755"/>
+          <w:sz w:val="20"/>
+          <w:szCs w:val="20"/>
+          <w:lang w:val="uk-UA" w:eastAsia="uk-UA"/>
+        </w:rPr>
+        <w:t>"""</w:t>
+      </w:r>
+      <w:r>
+        <w:rPr>
+          <w:rFonts w:ascii="Consolas" w:eastAsia="Times New Roman" w:hAnsi="Consolas" w:cs="Courier New"/>
+          <w:i/>
+          <w:iCs/>
+          <w:color w:val="629755"/>
+          <w:sz w:val="20"/>
+          <w:szCs w:val="20"/>
+          <w:lang w:val="uk-UA" w:eastAsia="uk-UA"/>
+        </w:rPr>
+        <w:br/>
+        <w:t xml:space="preserve">    </w:t>
+      </w:r>
+      <w:proofErr w:type="spellStart"/>
+      <w:r>
+        <w:rPr>
+          <w:rFonts w:ascii="Consolas" w:eastAsia="Times New Roman" w:hAnsi="Consolas" w:cs="Courier New"/>
+          <w:i/>
+          <w:iCs/>
+          <w:color w:val="629755"/>
+          <w:sz w:val="20"/>
+          <w:szCs w:val="20"/>
+          <w:lang w:val="uk-UA" w:eastAsia="uk-UA"/>
+        </w:rPr>
+        <w:t>Finds</w:t>
+      </w:r>
+      <w:proofErr w:type="spellEnd"/>
+      <w:r>
+        <w:rPr>
+          <w:rFonts w:ascii="Consolas" w:eastAsia="Times New Roman" w:hAnsi="Consolas" w:cs="Courier New"/>
+          <w:i/>
+          <w:iCs/>
+          <w:color w:val="629755"/>
+          <w:sz w:val="20"/>
+          <w:szCs w:val="20"/>
+          <w:lang w:val="uk-UA" w:eastAsia="uk-UA"/>
+        </w:rPr>
+        <w:t xml:space="preserve"> a </w:t>
+      </w:r>
+      <w:proofErr w:type="spellStart"/>
+      <w:r>
+        <w:rPr>
+          <w:rFonts w:ascii="Consolas" w:eastAsia="Times New Roman" w:hAnsi="Consolas" w:cs="Courier New"/>
+          <w:i/>
+          <w:iCs/>
+          <w:color w:val="629755"/>
+          <w:sz w:val="20"/>
+          <w:szCs w:val="20"/>
+          <w:lang w:val="uk-UA" w:eastAsia="uk-UA"/>
+        </w:rPr>
+        <w:t>transformation</w:t>
+      </w:r>
+      <w:proofErr w:type="spellEnd"/>
+      <w:r>
+        <w:rPr>
+          <w:rFonts w:ascii="Consolas" w:eastAsia="Times New Roman" w:hAnsi="Consolas" w:cs="Courier New"/>
+          <w:i/>
+          <w:iCs/>
+          <w:color w:val="629755"/>
+          <w:sz w:val="20"/>
+          <w:szCs w:val="20"/>
+          <w:lang w:val="uk-UA" w:eastAsia="uk-UA"/>
+        </w:rPr>
+        <w:t xml:space="preserve"> </w:t>
+      </w:r>
+      <w:proofErr w:type="spellStart"/>
+      <w:r>
+        <w:rPr>
+          <w:rFonts w:ascii="Consolas" w:eastAsia="Times New Roman" w:hAnsi="Consolas" w:cs="Courier New"/>
+          <w:i/>
+          <w:iCs/>
+          <w:color w:val="629755"/>
+          <w:sz w:val="20"/>
+          <w:szCs w:val="20"/>
+          <w:lang w:val="uk-UA" w:eastAsia="uk-UA"/>
+        </w:rPr>
+        <w:t>vector</w:t>
+      </w:r>
+      <w:proofErr w:type="spellEnd"/>
+      <w:r>
+        <w:rPr>
+          <w:rFonts w:ascii="Consolas" w:eastAsia="Times New Roman" w:hAnsi="Consolas" w:cs="Courier New"/>
+          <w:i/>
+          <w:iCs/>
+          <w:color w:val="629755"/>
+          <w:sz w:val="20"/>
+          <w:szCs w:val="20"/>
+          <w:lang w:val="uk-UA" w:eastAsia="uk-UA"/>
+        </w:rPr>
+        <w:t xml:space="preserve"> </w:t>
+      </w:r>
+      <w:proofErr w:type="spellStart"/>
+      <w:r>
+        <w:rPr>
+          <w:rFonts w:ascii="Consolas" w:eastAsia="Times New Roman" w:hAnsi="Consolas" w:cs="Courier New"/>
+          <w:i/>
+          <w:iCs/>
+          <w:color w:val="629755"/>
+          <w:sz w:val="20"/>
+          <w:szCs w:val="20"/>
+          <w:lang w:val="uk-UA" w:eastAsia="uk-UA"/>
+        </w:rPr>
+        <w:t>in</w:t>
+      </w:r>
+      <w:proofErr w:type="spellEnd"/>
+      <w:r>
+        <w:rPr>
+          <w:rFonts w:ascii="Consolas" w:eastAsia="Times New Roman" w:hAnsi="Consolas" w:cs="Courier New"/>
+          <w:i/>
+          <w:iCs/>
+          <w:color w:val="629755"/>
+          <w:sz w:val="20"/>
+          <w:szCs w:val="20"/>
+          <w:lang w:val="uk-UA" w:eastAsia="uk-UA"/>
+        </w:rPr>
+        <w:t xml:space="preserve"> 2D.</w:t>
+      </w:r>
+      <w:r>
+        <w:rPr>
+          <w:rFonts w:ascii="Consolas" w:eastAsia="Times New Roman" w:hAnsi="Consolas" w:cs="Courier New"/>
+          <w:i/>
+          <w:iCs/>
+          <w:color w:val="629755"/>
+          <w:sz w:val="20"/>
+          <w:szCs w:val="20"/>
+          <w:lang w:val="uk-UA" w:eastAsia="uk-UA"/>
+        </w:rPr>
+        <w:br/>
+      </w:r>
+      <w:r>
+        <w:rPr>
+          <w:rFonts w:ascii="Consolas" w:eastAsia="Times New Roman" w:hAnsi="Consolas" w:cs="Courier New"/>
+          <w:i/>
+          <w:iCs/>
+          <w:color w:val="629755"/>
+          <w:sz w:val="20"/>
+          <w:szCs w:val="20"/>
+          <w:lang w:val="uk-UA" w:eastAsia="uk-UA"/>
+        </w:rPr>
+        <w:br/>
+        <w:t xml:space="preserve">    </w:t>
+      </w:r>
+      <w:proofErr w:type="spellStart"/>
+      <w:r>
+        <w:rPr>
+          <w:rFonts w:ascii="Consolas" w:eastAsia="Times New Roman" w:hAnsi="Consolas" w:cs="Courier New"/>
+          <w:i/>
+          <w:iCs/>
+          <w:color w:val="629755"/>
+          <w:sz w:val="20"/>
+          <w:szCs w:val="20"/>
+          <w:lang w:val="uk-UA" w:eastAsia="uk-UA"/>
+        </w:rPr>
+        <w:t>inMatrix</w:t>
+      </w:r>
+      <w:proofErr w:type="spellEnd"/>
+      <w:r>
+        <w:rPr>
+          <w:rFonts w:ascii="Consolas" w:eastAsia="Times New Roman" w:hAnsi="Consolas" w:cs="Courier New"/>
+          <w:i/>
+          <w:iCs/>
+          <w:color w:val="629755"/>
+          <w:sz w:val="20"/>
+          <w:szCs w:val="20"/>
+          <w:lang w:val="uk-UA" w:eastAsia="uk-UA"/>
+        </w:rPr>
+        <w:t xml:space="preserve">: </w:t>
+      </w:r>
+      <w:proofErr w:type="spellStart"/>
+      <w:r>
+        <w:rPr>
+          <w:rFonts w:ascii="Consolas" w:eastAsia="Times New Roman" w:hAnsi="Consolas" w:cs="Courier New"/>
+          <w:i/>
+          <w:iCs/>
+          <w:color w:val="629755"/>
+          <w:sz w:val="20"/>
+          <w:szCs w:val="20"/>
+          <w:lang w:val="uk-UA" w:eastAsia="uk-UA"/>
+        </w:rPr>
+        <w:t>dictionary</w:t>
+      </w:r>
+      <w:proofErr w:type="spellEnd"/>
+      <w:r>
+        <w:rPr>
+          <w:rFonts w:ascii="Consolas" w:eastAsia="Times New Roman" w:hAnsi="Consolas" w:cs="Courier New"/>
+          <w:i/>
+          <w:iCs/>
+          <w:color w:val="629755"/>
+          <w:sz w:val="20"/>
+          <w:szCs w:val="20"/>
+          <w:lang w:val="uk-UA" w:eastAsia="uk-UA"/>
+        </w:rPr>
+        <w:t xml:space="preserve"> </w:t>
+      </w:r>
+      <w:proofErr w:type="spellStart"/>
+      <w:r>
+        <w:rPr>
+          <w:rFonts w:ascii="Consolas" w:eastAsia="Times New Roman" w:hAnsi="Consolas" w:cs="Courier New"/>
+          <w:i/>
+          <w:iCs/>
+          <w:color w:val="629755"/>
+          <w:sz w:val="20"/>
+          <w:szCs w:val="20"/>
+          <w:lang w:val="uk-UA" w:eastAsia="uk-UA"/>
+        </w:rPr>
+        <w:t>of</w:t>
+      </w:r>
+      <w:proofErr w:type="spellEnd"/>
+      <w:r>
+        <w:rPr>
+          <w:rFonts w:ascii="Consolas" w:eastAsia="Times New Roman" w:hAnsi="Consolas" w:cs="Courier New"/>
+          <w:i/>
+          <w:iCs/>
+          <w:color w:val="629755"/>
+          <w:sz w:val="20"/>
+          <w:szCs w:val="20"/>
+          <w:lang w:val="uk-UA" w:eastAsia="uk-UA"/>
+        </w:rPr>
+        <w:t xml:space="preserve"> </w:t>
+      </w:r>
+      <w:proofErr w:type="spellStart"/>
+      <w:r>
+        <w:rPr>
+          <w:rFonts w:ascii="Consolas" w:eastAsia="Times New Roman" w:hAnsi="Consolas" w:cs="Courier New"/>
+          <w:i/>
+          <w:iCs/>
+          <w:color w:val="629755"/>
+          <w:sz w:val="20"/>
+          <w:szCs w:val="20"/>
+          <w:lang w:val="uk-UA" w:eastAsia="uk-UA"/>
+        </w:rPr>
+        <w:t>transformation</w:t>
+      </w:r>
+      <w:proofErr w:type="spellEnd"/>
+      <w:r>
+        <w:rPr>
+          <w:rFonts w:ascii="Consolas" w:eastAsia="Times New Roman" w:hAnsi="Consolas" w:cs="Courier New"/>
+          <w:i/>
+          <w:iCs/>
+          <w:color w:val="629755"/>
+          <w:sz w:val="20"/>
+          <w:szCs w:val="20"/>
+          <w:lang w:val="uk-UA" w:eastAsia="uk-UA"/>
+        </w:rPr>
+        <w:t xml:space="preserve"> </w:t>
+      </w:r>
+      <w:proofErr w:type="spellStart"/>
+      <w:r>
+        <w:rPr>
+          <w:rFonts w:ascii="Consolas" w:eastAsia="Times New Roman" w:hAnsi="Consolas" w:cs="Courier New"/>
+          <w:i/>
+          <w:iCs/>
+          <w:color w:val="629755"/>
+          <w:sz w:val="20"/>
+          <w:szCs w:val="20"/>
+          <w:lang w:val="uk-UA" w:eastAsia="uk-UA"/>
+        </w:rPr>
+        <w:t>matrix</w:t>
+      </w:r>
+      <w:proofErr w:type="spellEnd"/>
+      <w:r>
+        <w:rPr>
+          <w:rFonts w:ascii="Consolas" w:eastAsia="Times New Roman" w:hAnsi="Consolas" w:cs="Courier New"/>
+          <w:i/>
+          <w:iCs/>
+          <w:color w:val="629755"/>
+          <w:sz w:val="20"/>
+          <w:szCs w:val="20"/>
+          <w:lang w:val="uk-UA" w:eastAsia="uk-UA"/>
+        </w:rPr>
+        <w:br/>
+        <w:t xml:space="preserve">    </w:t>
+      </w:r>
+      <w:proofErr w:type="spellStart"/>
+      <w:r>
+        <w:rPr>
+          <w:rFonts w:ascii="Consolas" w:eastAsia="Times New Roman" w:hAnsi="Consolas" w:cs="Courier New"/>
+          <w:i/>
+          <w:iCs/>
+          <w:color w:val="629755"/>
+          <w:sz w:val="20"/>
+          <w:szCs w:val="20"/>
+          <w:lang w:val="uk-UA" w:eastAsia="uk-UA"/>
+        </w:rPr>
+        <w:t>inMatrix</w:t>
+      </w:r>
+      <w:proofErr w:type="spellEnd"/>
+      <w:r>
+        <w:rPr>
+          <w:rFonts w:ascii="Consolas" w:eastAsia="Times New Roman" w:hAnsi="Consolas" w:cs="Courier New"/>
+          <w:i/>
+          <w:iCs/>
+          <w:color w:val="629755"/>
+          <w:sz w:val="20"/>
+          <w:szCs w:val="20"/>
+          <w:lang w:val="uk-UA" w:eastAsia="uk-UA"/>
+        </w:rPr>
+        <w:t xml:space="preserve"> = {'R':(</w:t>
+      </w:r>
+      <w:proofErr w:type="spellStart"/>
+      <w:r>
+        <w:rPr>
+          <w:rFonts w:ascii="Consolas" w:eastAsia="Times New Roman" w:hAnsi="Consolas" w:cs="Courier New"/>
+          <w:i/>
+          <w:iCs/>
+          <w:color w:val="629755"/>
+          <w:sz w:val="20"/>
+          <w:szCs w:val="20"/>
+          <w:lang w:val="uk-UA" w:eastAsia="uk-UA"/>
+        </w:rPr>
+        <w:t>angle</w:t>
+      </w:r>
+      <w:proofErr w:type="spellEnd"/>
+      <w:r>
+        <w:rPr>
+          <w:rFonts w:ascii="Consolas" w:eastAsia="Times New Roman" w:hAnsi="Consolas" w:cs="Courier New"/>
+          <w:i/>
+          <w:iCs/>
+          <w:color w:val="629755"/>
+          <w:sz w:val="20"/>
+          <w:szCs w:val="20"/>
+          <w:lang w:val="uk-UA" w:eastAsia="uk-UA"/>
+        </w:rPr>
+        <w:t xml:space="preserve">),'T':( </w:t>
+      </w:r>
+      <w:proofErr w:type="spellStart"/>
+      <w:r>
+        <w:rPr>
+          <w:rFonts w:ascii="Consolas" w:eastAsia="Times New Roman" w:hAnsi="Consolas" w:cs="Courier New"/>
+          <w:i/>
+          <w:iCs/>
+          <w:color w:val="629755"/>
+          <w:sz w:val="20"/>
+          <w:szCs w:val="20"/>
+          <w:lang w:val="uk-UA" w:eastAsia="uk-UA"/>
+        </w:rPr>
+        <w:t>T_x</w:t>
+      </w:r>
+      <w:proofErr w:type="spellEnd"/>
+      <w:r>
+        <w:rPr>
+          <w:rFonts w:ascii="Consolas" w:eastAsia="Times New Roman" w:hAnsi="Consolas" w:cs="Courier New"/>
+          <w:i/>
+          <w:iCs/>
+          <w:color w:val="629755"/>
+          <w:sz w:val="20"/>
+          <w:szCs w:val="20"/>
+          <w:lang w:val="uk-UA" w:eastAsia="uk-UA"/>
+        </w:rPr>
+        <w:t xml:space="preserve">, </w:t>
+      </w:r>
+      <w:proofErr w:type="spellStart"/>
+      <w:r>
+        <w:rPr>
+          <w:rFonts w:ascii="Consolas" w:eastAsia="Times New Roman" w:hAnsi="Consolas" w:cs="Courier New"/>
+          <w:i/>
+          <w:iCs/>
+          <w:color w:val="629755"/>
+          <w:sz w:val="20"/>
+          <w:szCs w:val="20"/>
+          <w:lang w:val="uk-UA" w:eastAsia="uk-UA"/>
+        </w:rPr>
+        <w:t>T_y</w:t>
+      </w:r>
+      <w:proofErr w:type="spellEnd"/>
+      <w:r>
+        <w:rPr>
+          <w:rFonts w:ascii="Consolas" w:eastAsia="Times New Roman" w:hAnsi="Consolas" w:cs="Courier New"/>
+          <w:i/>
+          <w:iCs/>
+          <w:color w:val="629755"/>
+          <w:sz w:val="20"/>
+          <w:szCs w:val="20"/>
+          <w:lang w:val="uk-UA" w:eastAsia="uk-UA"/>
+        </w:rPr>
+        <w:t xml:space="preserve">),'S':( </w:t>
+      </w:r>
+      <w:proofErr w:type="spellStart"/>
+      <w:r>
+        <w:rPr>
+          <w:rFonts w:ascii="Consolas" w:eastAsia="Times New Roman" w:hAnsi="Consolas" w:cs="Courier New"/>
+          <w:i/>
+          <w:iCs/>
+          <w:color w:val="629755"/>
+          <w:sz w:val="20"/>
+          <w:szCs w:val="20"/>
+          <w:lang w:val="uk-UA" w:eastAsia="uk-UA"/>
+        </w:rPr>
+        <w:t>S_x</w:t>
+      </w:r>
+      <w:proofErr w:type="spellEnd"/>
+      <w:r>
+        <w:rPr>
+          <w:rFonts w:ascii="Consolas" w:eastAsia="Times New Roman" w:hAnsi="Consolas" w:cs="Courier New"/>
+          <w:i/>
+          <w:iCs/>
+          <w:color w:val="629755"/>
+          <w:sz w:val="20"/>
+          <w:szCs w:val="20"/>
+          <w:lang w:val="uk-UA" w:eastAsia="uk-UA"/>
+        </w:rPr>
+        <w:t xml:space="preserve">, </w:t>
+      </w:r>
+      <w:proofErr w:type="spellStart"/>
+      <w:r>
+        <w:rPr>
+          <w:rFonts w:ascii="Consolas" w:eastAsia="Times New Roman" w:hAnsi="Consolas" w:cs="Courier New"/>
+          <w:i/>
+          <w:iCs/>
+          <w:color w:val="629755"/>
+          <w:sz w:val="20"/>
+          <w:szCs w:val="20"/>
+          <w:lang w:val="uk-UA" w:eastAsia="uk-UA"/>
+        </w:rPr>
+        <w:t>S_y</w:t>
+      </w:r>
+      <w:proofErr w:type="spellEnd"/>
+      <w:r>
+        <w:rPr>
+          <w:rFonts w:ascii="Consolas" w:eastAsia="Times New Roman" w:hAnsi="Consolas" w:cs="Courier New"/>
+          <w:i/>
+          <w:iCs/>
+          <w:color w:val="629755"/>
+          <w:sz w:val="20"/>
+          <w:szCs w:val="20"/>
+          <w:lang w:val="uk-UA" w:eastAsia="uk-UA"/>
+        </w:rPr>
+        <w:t>),'V':(</w:t>
+      </w:r>
+      <w:proofErr w:type="spellStart"/>
+      <w:r>
+        <w:rPr>
+          <w:rFonts w:ascii="Consolas" w:eastAsia="Times New Roman" w:hAnsi="Consolas" w:cs="Courier New"/>
+          <w:i/>
+          <w:iCs/>
+          <w:color w:val="629755"/>
+          <w:sz w:val="20"/>
+          <w:szCs w:val="20"/>
+          <w:lang w:val="uk-UA" w:eastAsia="uk-UA"/>
+        </w:rPr>
+        <w:t>x,y</w:t>
+      </w:r>
+      <w:proofErr w:type="spellEnd"/>
+      <w:r>
+        <w:rPr>
+          <w:rFonts w:ascii="Consolas" w:eastAsia="Times New Roman" w:hAnsi="Consolas" w:cs="Courier New"/>
+          <w:i/>
+          <w:iCs/>
+          <w:color w:val="629755"/>
+          <w:sz w:val="20"/>
+          <w:szCs w:val="20"/>
+          <w:lang w:val="uk-UA" w:eastAsia="uk-UA"/>
+        </w:rPr>
+        <w:t>)}</w:t>
+      </w:r>
+      <w:r>
+        <w:rPr>
+          <w:rFonts w:ascii="Consolas" w:eastAsia="Times New Roman" w:hAnsi="Consolas" w:cs="Courier New"/>
+          <w:i/>
+          <w:iCs/>
+          <w:color w:val="629755"/>
+          <w:sz w:val="20"/>
+          <w:szCs w:val="20"/>
+          <w:lang w:val="uk-UA" w:eastAsia="uk-UA"/>
+        </w:rPr>
+        <w:br/>
+        <w:t xml:space="preserve">    </w:t>
+      </w:r>
+      <w:proofErr w:type="spellStart"/>
+      <w:r>
+        <w:rPr>
+          <w:rFonts w:ascii="Consolas" w:eastAsia="Times New Roman" w:hAnsi="Consolas" w:cs="Courier New"/>
+          <w:i/>
+          <w:iCs/>
+          <w:color w:val="629755"/>
+          <w:sz w:val="20"/>
+          <w:szCs w:val="20"/>
+          <w:lang w:val="uk-UA" w:eastAsia="uk-UA"/>
+        </w:rPr>
+        <w:t>sequence</w:t>
+      </w:r>
+      <w:proofErr w:type="spellEnd"/>
+      <w:r>
+        <w:rPr>
+          <w:rFonts w:ascii="Consolas" w:eastAsia="Times New Roman" w:hAnsi="Consolas" w:cs="Courier New"/>
+          <w:i/>
+          <w:iCs/>
+          <w:color w:val="629755"/>
+          <w:sz w:val="20"/>
+          <w:szCs w:val="20"/>
+          <w:lang w:val="uk-UA" w:eastAsia="uk-UA"/>
+        </w:rPr>
+        <w:t xml:space="preserve">: </w:t>
+      </w:r>
+      <w:proofErr w:type="spellStart"/>
+      <w:r>
+        <w:rPr>
+          <w:rFonts w:ascii="Consolas" w:eastAsia="Times New Roman" w:hAnsi="Consolas" w:cs="Courier New"/>
+          <w:i/>
+          <w:iCs/>
+          <w:color w:val="629755"/>
+          <w:sz w:val="20"/>
+          <w:szCs w:val="20"/>
+          <w:lang w:val="uk-UA" w:eastAsia="uk-UA"/>
+        </w:rPr>
+        <w:t>string</w:t>
+      </w:r>
+      <w:proofErr w:type="spellEnd"/>
+      <w:r>
+        <w:rPr>
+          <w:rFonts w:ascii="Consolas" w:eastAsia="Times New Roman" w:hAnsi="Consolas" w:cs="Courier New"/>
+          <w:i/>
+          <w:iCs/>
+          <w:color w:val="629755"/>
+          <w:sz w:val="20"/>
+          <w:szCs w:val="20"/>
+          <w:lang w:val="uk-UA" w:eastAsia="uk-UA"/>
+        </w:rPr>
+        <w:t xml:space="preserve"> </w:t>
+      </w:r>
+      <w:proofErr w:type="spellStart"/>
+      <w:r>
+        <w:rPr>
+          <w:rFonts w:ascii="Consolas" w:eastAsia="Times New Roman" w:hAnsi="Consolas" w:cs="Courier New"/>
+          <w:i/>
+          <w:iCs/>
+          <w:color w:val="629755"/>
+          <w:sz w:val="20"/>
+          <w:szCs w:val="20"/>
+          <w:lang w:val="uk-UA" w:eastAsia="uk-UA"/>
+        </w:rPr>
+        <w:t>of</w:t>
+      </w:r>
+      <w:proofErr w:type="spellEnd"/>
+      <w:r>
+        <w:rPr>
+          <w:rFonts w:ascii="Consolas" w:eastAsia="Times New Roman" w:hAnsi="Consolas" w:cs="Courier New"/>
+          <w:i/>
+          <w:iCs/>
+          <w:color w:val="629755"/>
+          <w:sz w:val="20"/>
+          <w:szCs w:val="20"/>
+          <w:lang w:val="uk-UA" w:eastAsia="uk-UA"/>
+        </w:rPr>
+        <w:t xml:space="preserve"> </w:t>
+      </w:r>
+      <w:proofErr w:type="spellStart"/>
+      <w:r>
+        <w:rPr>
+          <w:rFonts w:ascii="Consolas" w:eastAsia="Times New Roman" w:hAnsi="Consolas" w:cs="Courier New"/>
+          <w:i/>
+          <w:iCs/>
+          <w:color w:val="629755"/>
+          <w:sz w:val="20"/>
+          <w:szCs w:val="20"/>
+          <w:lang w:val="uk-UA" w:eastAsia="uk-UA"/>
+        </w:rPr>
+        <w:t>operation</w:t>
+      </w:r>
+      <w:proofErr w:type="spellEnd"/>
+      <w:r>
+        <w:rPr>
+          <w:rFonts w:ascii="Consolas" w:eastAsia="Times New Roman" w:hAnsi="Consolas" w:cs="Courier New"/>
+          <w:i/>
+          <w:iCs/>
+          <w:color w:val="629755"/>
+          <w:sz w:val="20"/>
+          <w:szCs w:val="20"/>
+          <w:lang w:val="uk-UA" w:eastAsia="uk-UA"/>
+        </w:rPr>
+        <w:t xml:space="preserve">, </w:t>
+      </w:r>
+      <w:proofErr w:type="spellStart"/>
+      <w:r>
+        <w:rPr>
+          <w:rFonts w:ascii="Consolas" w:eastAsia="Times New Roman" w:hAnsi="Consolas" w:cs="Courier New"/>
+          <w:i/>
+          <w:iCs/>
+          <w:color w:val="629755"/>
+          <w:sz w:val="20"/>
+          <w:szCs w:val="20"/>
+          <w:lang w:val="uk-UA" w:eastAsia="uk-UA"/>
+        </w:rPr>
+        <w:t>like</w:t>
+      </w:r>
+      <w:proofErr w:type="spellEnd"/>
+      <w:r>
+        <w:rPr>
+          <w:rFonts w:ascii="Consolas" w:eastAsia="Times New Roman" w:hAnsi="Consolas" w:cs="Courier New"/>
+          <w:i/>
+          <w:iCs/>
+          <w:color w:val="629755"/>
+          <w:sz w:val="20"/>
+          <w:szCs w:val="20"/>
+          <w:lang w:val="uk-UA" w:eastAsia="uk-UA"/>
+        </w:rPr>
+        <w:t xml:space="preserve"> 'SRT' </w:t>
+      </w:r>
+      <w:proofErr w:type="spellStart"/>
+      <w:r>
+        <w:rPr>
+          <w:rFonts w:ascii="Consolas" w:eastAsia="Times New Roman" w:hAnsi="Consolas" w:cs="Courier New"/>
+          <w:i/>
+          <w:iCs/>
+          <w:color w:val="629755"/>
+          <w:sz w:val="20"/>
+          <w:szCs w:val="20"/>
+          <w:lang w:val="uk-UA" w:eastAsia="uk-UA"/>
+        </w:rPr>
+        <w:t>were</w:t>
+      </w:r>
+      <w:proofErr w:type="spellEnd"/>
+      <w:r>
+        <w:rPr>
+          <w:rFonts w:ascii="Consolas" w:eastAsia="Times New Roman" w:hAnsi="Consolas" w:cs="Courier New"/>
+          <w:i/>
+          <w:iCs/>
+          <w:color w:val="629755"/>
+          <w:sz w:val="20"/>
+          <w:szCs w:val="20"/>
+          <w:lang w:val="uk-UA" w:eastAsia="uk-UA"/>
+        </w:rPr>
+        <w:t xml:space="preserve"> T - </w:t>
+      </w:r>
+      <w:proofErr w:type="spellStart"/>
+      <w:r>
+        <w:rPr>
+          <w:rFonts w:ascii="Consolas" w:eastAsia="Times New Roman" w:hAnsi="Consolas" w:cs="Courier New"/>
+          <w:i/>
+          <w:iCs/>
+          <w:color w:val="629755"/>
+          <w:sz w:val="20"/>
+          <w:szCs w:val="20"/>
+          <w:lang w:val="uk-UA" w:eastAsia="uk-UA"/>
+        </w:rPr>
+        <w:t>first</w:t>
+      </w:r>
+      <w:proofErr w:type="spellEnd"/>
+      <w:r>
+        <w:rPr>
+          <w:rFonts w:ascii="Consolas" w:eastAsia="Times New Roman" w:hAnsi="Consolas" w:cs="Courier New"/>
+          <w:i/>
+          <w:iCs/>
+          <w:color w:val="629755"/>
+          <w:sz w:val="20"/>
+          <w:szCs w:val="20"/>
+          <w:lang w:val="uk-UA" w:eastAsia="uk-UA"/>
+        </w:rPr>
+        <w:t xml:space="preserve">, S - </w:t>
+      </w:r>
+      <w:proofErr w:type="spellStart"/>
+      <w:r>
+        <w:rPr>
+          <w:rFonts w:ascii="Consolas" w:eastAsia="Times New Roman" w:hAnsi="Consolas" w:cs="Courier New"/>
+          <w:i/>
+          <w:iCs/>
+          <w:color w:val="629755"/>
+          <w:sz w:val="20"/>
+          <w:szCs w:val="20"/>
+          <w:lang w:val="uk-UA" w:eastAsia="uk-UA"/>
+        </w:rPr>
+        <w:t>last</w:t>
+      </w:r>
+      <w:proofErr w:type="spellEnd"/>
+      <w:r>
+        <w:rPr>
+          <w:rFonts w:ascii="Consolas" w:eastAsia="Times New Roman" w:hAnsi="Consolas" w:cs="Courier New"/>
+          <w:i/>
+          <w:iCs/>
+          <w:color w:val="629755"/>
+          <w:sz w:val="20"/>
+          <w:szCs w:val="20"/>
+          <w:lang w:val="uk-UA" w:eastAsia="uk-UA"/>
+        </w:rPr>
+        <w:t xml:space="preserve"> </w:t>
+      </w:r>
+      <w:proofErr w:type="spellStart"/>
+      <w:r>
+        <w:rPr>
+          <w:rFonts w:ascii="Consolas" w:eastAsia="Times New Roman" w:hAnsi="Consolas" w:cs="Courier New"/>
+          <w:i/>
+          <w:iCs/>
+          <w:color w:val="629755"/>
+          <w:sz w:val="20"/>
+          <w:szCs w:val="20"/>
+          <w:lang w:val="uk-UA" w:eastAsia="uk-UA"/>
+        </w:rPr>
+        <w:t>operation</w:t>
+      </w:r>
+      <w:proofErr w:type="spellEnd"/>
+      <w:r>
+        <w:rPr>
+          <w:rFonts w:ascii="Consolas" w:eastAsia="Times New Roman" w:hAnsi="Consolas" w:cs="Courier New"/>
+          <w:i/>
+          <w:iCs/>
+          <w:color w:val="629755"/>
+          <w:sz w:val="20"/>
+          <w:szCs w:val="20"/>
+          <w:lang w:val="uk-UA" w:eastAsia="uk-UA"/>
+        </w:rPr>
+        <w:br/>
+        <w:t xml:space="preserve">    </w:t>
+      </w:r>
+      <w:proofErr w:type="spellStart"/>
+      <w:r>
+        <w:rPr>
+          <w:rFonts w:ascii="Consolas" w:eastAsia="Times New Roman" w:hAnsi="Consolas" w:cs="Courier New"/>
+          <w:i/>
+          <w:iCs/>
+          <w:color w:val="629755"/>
+          <w:sz w:val="20"/>
+          <w:szCs w:val="20"/>
+          <w:lang w:val="uk-UA" w:eastAsia="uk-UA"/>
+        </w:rPr>
+        <w:t>returns</w:t>
+      </w:r>
+      <w:proofErr w:type="spellEnd"/>
+      <w:r>
+        <w:rPr>
+          <w:rFonts w:ascii="Consolas" w:eastAsia="Times New Roman" w:hAnsi="Consolas" w:cs="Courier New"/>
+          <w:i/>
+          <w:iCs/>
+          <w:color w:val="629755"/>
+          <w:sz w:val="20"/>
+          <w:szCs w:val="20"/>
+          <w:lang w:val="uk-UA" w:eastAsia="uk-UA"/>
+        </w:rPr>
+        <w:t xml:space="preserve">: </w:t>
+      </w:r>
+      <w:proofErr w:type="spellStart"/>
+      <w:r>
+        <w:rPr>
+          <w:rFonts w:ascii="Consolas" w:eastAsia="Times New Roman" w:hAnsi="Consolas" w:cs="Courier New"/>
+          <w:i/>
+          <w:iCs/>
+          <w:color w:val="629755"/>
+          <w:sz w:val="20"/>
+          <w:szCs w:val="20"/>
+          <w:lang w:val="uk-UA" w:eastAsia="uk-UA"/>
+        </w:rPr>
+        <w:t>tuple</w:t>
+      </w:r>
+      <w:proofErr w:type="spellEnd"/>
+      <w:r>
+        <w:rPr>
+          <w:rFonts w:ascii="Consolas" w:eastAsia="Times New Roman" w:hAnsi="Consolas" w:cs="Courier New"/>
+          <w:i/>
+          <w:iCs/>
+          <w:color w:val="629755"/>
+          <w:sz w:val="20"/>
+          <w:szCs w:val="20"/>
+          <w:lang w:val="uk-UA" w:eastAsia="uk-UA"/>
+        </w:rPr>
+        <w:t xml:space="preserve"> </w:t>
+      </w:r>
+      <w:proofErr w:type="spellStart"/>
+      <w:r>
+        <w:rPr>
+          <w:rFonts w:ascii="Consolas" w:eastAsia="Times New Roman" w:hAnsi="Consolas" w:cs="Courier New"/>
+          <w:i/>
+          <w:iCs/>
+          <w:color w:val="629755"/>
+          <w:sz w:val="20"/>
+          <w:szCs w:val="20"/>
+          <w:lang w:val="uk-UA" w:eastAsia="uk-UA"/>
+        </w:rPr>
+        <w:t>of</w:t>
+      </w:r>
+      <w:proofErr w:type="spellEnd"/>
+      <w:r>
+        <w:rPr>
+          <w:rFonts w:ascii="Consolas" w:eastAsia="Times New Roman" w:hAnsi="Consolas" w:cs="Courier New"/>
+          <w:i/>
+          <w:iCs/>
+          <w:color w:val="629755"/>
+          <w:sz w:val="20"/>
+          <w:szCs w:val="20"/>
+          <w:lang w:val="uk-UA" w:eastAsia="uk-UA"/>
+        </w:rPr>
+        <w:t xml:space="preserve"> </w:t>
+      </w:r>
+      <w:proofErr w:type="spellStart"/>
+      <w:r>
+        <w:rPr>
+          <w:rFonts w:ascii="Consolas" w:eastAsia="Times New Roman" w:hAnsi="Consolas" w:cs="Courier New"/>
+          <w:i/>
+          <w:iCs/>
+          <w:color w:val="629755"/>
+          <w:sz w:val="20"/>
+          <w:szCs w:val="20"/>
+          <w:lang w:val="uk-UA" w:eastAsia="uk-UA"/>
+        </w:rPr>
+        <w:t>transformed</w:t>
+      </w:r>
+      <w:proofErr w:type="spellEnd"/>
+      <w:r>
+        <w:rPr>
+          <w:rFonts w:ascii="Consolas" w:eastAsia="Times New Roman" w:hAnsi="Consolas" w:cs="Courier New"/>
+          <w:i/>
+          <w:iCs/>
+          <w:color w:val="629755"/>
+          <w:sz w:val="20"/>
+          <w:szCs w:val="20"/>
+          <w:lang w:val="uk-UA" w:eastAsia="uk-UA"/>
+        </w:rPr>
+        <w:t xml:space="preserve"> </w:t>
+      </w:r>
+      <w:proofErr w:type="spellStart"/>
+      <w:r>
+        <w:rPr>
+          <w:rFonts w:ascii="Consolas" w:eastAsia="Times New Roman" w:hAnsi="Consolas" w:cs="Courier New"/>
+          <w:i/>
+          <w:iCs/>
+          <w:color w:val="629755"/>
+          <w:sz w:val="20"/>
+          <w:szCs w:val="20"/>
+          <w:lang w:val="uk-UA" w:eastAsia="uk-UA"/>
+        </w:rPr>
+        <w:t>vector</w:t>
+      </w:r>
+      <w:proofErr w:type="spellEnd"/>
+      <w:r>
+        <w:rPr>
+          <w:rFonts w:ascii="Consolas" w:eastAsia="Times New Roman" w:hAnsi="Consolas" w:cs="Courier New"/>
+          <w:i/>
+          <w:iCs/>
+          <w:color w:val="629755"/>
+          <w:sz w:val="20"/>
+          <w:szCs w:val="20"/>
+          <w:lang w:val="uk-UA" w:eastAsia="uk-UA"/>
+        </w:rPr>
+        <w:br/>
+        <w:t xml:space="preserve">    """</w:t>
+      </w:r>
+      <w:r>
+        <w:rPr>
+          <w:rFonts w:ascii="Consolas" w:eastAsia="Times New Roman" w:hAnsi="Consolas" w:cs="Courier New"/>
+          <w:i/>
+          <w:iCs/>
+          <w:color w:val="629755"/>
+          <w:sz w:val="20"/>
+          <w:szCs w:val="20"/>
+          <w:lang w:val="uk-UA" w:eastAsia="uk-UA"/>
+        </w:rPr>
+        <w:br/>
+        <w:t xml:space="preserve">    </w:t>
+      </w:r>
+      <w:r>
+        <w:rPr>
+          <w:rFonts w:ascii="Consolas" w:eastAsia="Times New Roman" w:hAnsi="Consolas" w:cs="Courier New"/>
+          <w:color w:val="A9B7C6"/>
+          <w:sz w:val="20"/>
+          <w:szCs w:val="20"/>
+          <w:lang w:val="uk-UA" w:eastAsia="uk-UA"/>
+        </w:rPr>
+        <w:t xml:space="preserve">v = </w:t>
+      </w:r>
+      <w:proofErr w:type="spellStart"/>
+      <w:r>
+        <w:rPr>
+          <w:rFonts w:ascii="Consolas" w:eastAsia="Times New Roman" w:hAnsi="Consolas" w:cs="Courier New"/>
+          <w:color w:val="A9B7C6"/>
+          <w:sz w:val="20"/>
+          <w:szCs w:val="20"/>
+          <w:lang w:val="uk-UA" w:eastAsia="uk-UA"/>
+        </w:rPr>
+        <w:t>np.append</w:t>
+      </w:r>
+      <w:proofErr w:type="spellEnd"/>
+      <w:r>
+        <w:rPr>
+          <w:rFonts w:ascii="Consolas" w:eastAsia="Times New Roman" w:hAnsi="Consolas" w:cs="Courier New"/>
+          <w:color w:val="A9B7C6"/>
+          <w:sz w:val="20"/>
+          <w:szCs w:val="20"/>
+          <w:lang w:val="uk-UA" w:eastAsia="uk-UA"/>
+        </w:rPr>
+        <w:t>(</w:t>
+      </w:r>
+      <w:proofErr w:type="spellStart"/>
+      <w:r>
+        <w:rPr>
+          <w:rFonts w:ascii="Consolas" w:eastAsia="Times New Roman" w:hAnsi="Consolas" w:cs="Courier New"/>
+          <w:color w:val="A9B7C6"/>
+          <w:sz w:val="20"/>
+          <w:szCs w:val="20"/>
+          <w:lang w:val="uk-UA" w:eastAsia="uk-UA"/>
+        </w:rPr>
+        <w:t>np.array</w:t>
+      </w:r>
+      <w:proofErr w:type="spellEnd"/>
+      <w:r>
+        <w:rPr>
+          <w:rFonts w:ascii="Consolas" w:eastAsia="Times New Roman" w:hAnsi="Consolas" w:cs="Courier New"/>
+          <w:color w:val="A9B7C6"/>
+          <w:sz w:val="20"/>
+          <w:szCs w:val="20"/>
+          <w:lang w:val="uk-UA" w:eastAsia="uk-UA"/>
+        </w:rPr>
+        <w:t>(</w:t>
+      </w:r>
+      <w:proofErr w:type="spellStart"/>
+      <w:r>
+        <w:rPr>
+          <w:rFonts w:ascii="Consolas" w:eastAsia="Times New Roman" w:hAnsi="Consolas" w:cs="Courier New"/>
+          <w:color w:val="A9B7C6"/>
+          <w:sz w:val="20"/>
+          <w:szCs w:val="20"/>
+          <w:lang w:val="uk-UA" w:eastAsia="uk-UA"/>
+        </w:rPr>
+        <w:t>inMatrix</w:t>
+      </w:r>
+      <w:proofErr w:type="spellEnd"/>
+      <w:r>
+        <w:rPr>
+          <w:rFonts w:ascii="Consolas" w:eastAsia="Times New Roman" w:hAnsi="Consolas" w:cs="Courier New"/>
+          <w:color w:val="A9B7C6"/>
+          <w:sz w:val="20"/>
+          <w:szCs w:val="20"/>
+          <w:lang w:val="uk-UA" w:eastAsia="uk-UA"/>
+        </w:rPr>
+        <w:t>[</w:t>
+      </w:r>
+      <w:r>
+        <w:rPr>
+          <w:rFonts w:ascii="Consolas" w:eastAsia="Times New Roman" w:hAnsi="Consolas" w:cs="Courier New"/>
+          <w:color w:val="A5C261"/>
+          <w:sz w:val="20"/>
+          <w:szCs w:val="20"/>
+          <w:lang w:val="uk-UA" w:eastAsia="uk-UA"/>
+        </w:rPr>
+        <w:t>'V'</w:t>
+      </w:r>
+      <w:r>
+        <w:rPr>
+          <w:rFonts w:ascii="Consolas" w:eastAsia="Times New Roman" w:hAnsi="Consolas" w:cs="Courier New"/>
+          <w:color w:val="A9B7C6"/>
+          <w:sz w:val="20"/>
+          <w:szCs w:val="20"/>
+          <w:lang w:val="uk-UA" w:eastAsia="uk-UA"/>
+        </w:rPr>
+        <w:t>])</w:t>
+      </w:r>
+      <w:r>
+        <w:rPr>
+          <w:rFonts w:ascii="Consolas" w:eastAsia="Times New Roman" w:hAnsi="Consolas" w:cs="Courier New"/>
+          <w:color w:val="CC7832"/>
+          <w:sz w:val="20"/>
+          <w:szCs w:val="20"/>
+          <w:lang w:val="uk-UA" w:eastAsia="uk-UA"/>
+        </w:rPr>
+        <w:t xml:space="preserve">, </w:t>
+      </w:r>
+      <w:r>
+        <w:rPr>
+          <w:rFonts w:ascii="Consolas" w:eastAsia="Times New Roman" w:hAnsi="Consolas" w:cs="Courier New"/>
+          <w:color w:val="6897BB"/>
+          <w:sz w:val="20"/>
+          <w:szCs w:val="20"/>
+          <w:lang w:val="uk-UA" w:eastAsia="uk-UA"/>
+        </w:rPr>
+        <w:t>1</w:t>
+      </w:r>
+      <w:r>
+        <w:rPr>
+          <w:rFonts w:ascii="Consolas" w:eastAsia="Times New Roman" w:hAnsi="Consolas" w:cs="Courier New"/>
+          <w:color w:val="A9B7C6"/>
+          <w:sz w:val="20"/>
+          <w:szCs w:val="20"/>
+          <w:lang w:val="uk-UA" w:eastAsia="uk-UA"/>
+        </w:rPr>
+        <w:t>)</w:t>
+      </w:r>
+      <w:r>
+        <w:rPr>
+          <w:rFonts w:ascii="Consolas" w:eastAsia="Times New Roman" w:hAnsi="Consolas" w:cs="Courier New"/>
+          <w:color w:val="A9B7C6"/>
+          <w:sz w:val="20"/>
+          <w:szCs w:val="20"/>
+          <w:lang w:val="uk-UA" w:eastAsia="uk-UA"/>
+        </w:rPr>
+        <w:br/>
+      </w:r>
+      <w:r>
+        <w:rPr>
+          <w:rFonts w:ascii="Consolas" w:eastAsia="Times New Roman" w:hAnsi="Consolas" w:cs="Courier New"/>
+          <w:color w:val="A9B7C6"/>
+          <w:sz w:val="20"/>
+          <w:szCs w:val="20"/>
+          <w:lang w:val="uk-UA" w:eastAsia="uk-UA"/>
+        </w:rPr>
+        <w:lastRenderedPageBreak/>
+        <w:t xml:space="preserve">    v = </w:t>
+      </w:r>
+      <w:proofErr w:type="spellStart"/>
+      <w:r>
+        <w:rPr>
+          <w:rFonts w:ascii="Consolas" w:eastAsia="Times New Roman" w:hAnsi="Consolas" w:cs="Courier New"/>
+          <w:color w:val="A9B7C6"/>
+          <w:sz w:val="20"/>
+          <w:szCs w:val="20"/>
+          <w:lang w:val="uk-UA" w:eastAsia="uk-UA"/>
+        </w:rPr>
+        <w:t>np.matrix</w:t>
+      </w:r>
+      <w:proofErr w:type="spellEnd"/>
+      <w:r>
+        <w:rPr>
+          <w:rFonts w:ascii="Consolas" w:eastAsia="Times New Roman" w:hAnsi="Consolas" w:cs="Courier New"/>
+          <w:color w:val="A9B7C6"/>
+          <w:sz w:val="20"/>
+          <w:szCs w:val="20"/>
+          <w:lang w:val="uk-UA" w:eastAsia="uk-UA"/>
+        </w:rPr>
+        <w:t>([v]).</w:t>
+      </w:r>
+      <w:proofErr w:type="spellStart"/>
+      <w:r>
+        <w:rPr>
+          <w:rFonts w:ascii="Consolas" w:eastAsia="Times New Roman" w:hAnsi="Consolas" w:cs="Courier New"/>
+          <w:color w:val="A9B7C6"/>
+          <w:sz w:val="20"/>
+          <w:szCs w:val="20"/>
+          <w:lang w:val="uk-UA" w:eastAsia="uk-UA"/>
+        </w:rPr>
+        <w:t>transpose</w:t>
+      </w:r>
+      <w:proofErr w:type="spellEnd"/>
+      <w:r>
+        <w:rPr>
+          <w:rFonts w:ascii="Consolas" w:eastAsia="Times New Roman" w:hAnsi="Consolas" w:cs="Courier New"/>
+          <w:color w:val="A9B7C6"/>
+          <w:sz w:val="20"/>
+          <w:szCs w:val="20"/>
+          <w:lang w:val="uk-UA" w:eastAsia="uk-UA"/>
+        </w:rPr>
+        <w:t>()</w:t>
+      </w:r>
+      <w:r>
+        <w:rPr>
+          <w:rFonts w:ascii="Consolas" w:eastAsia="Times New Roman" w:hAnsi="Consolas" w:cs="Courier New"/>
+          <w:color w:val="A9B7C6"/>
+          <w:sz w:val="20"/>
+          <w:szCs w:val="20"/>
+          <w:lang w:val="uk-UA" w:eastAsia="uk-UA"/>
+        </w:rPr>
+        <w:br/>
+        <w:t xml:space="preserve">    </w:t>
+      </w:r>
+      <w:proofErr w:type="spellStart"/>
+      <w:r>
+        <w:rPr>
+          <w:rFonts w:ascii="Consolas" w:eastAsia="Times New Roman" w:hAnsi="Consolas" w:cs="Courier New"/>
+          <w:color w:val="A9B7C6"/>
+          <w:sz w:val="20"/>
+          <w:szCs w:val="20"/>
+          <w:lang w:val="uk-UA" w:eastAsia="uk-UA"/>
+        </w:rPr>
+        <w:t>rt</w:t>
+      </w:r>
+      <w:proofErr w:type="spellEnd"/>
+      <w:r>
+        <w:rPr>
+          <w:rFonts w:ascii="Consolas" w:eastAsia="Times New Roman" w:hAnsi="Consolas" w:cs="Courier New"/>
+          <w:color w:val="A9B7C6"/>
+          <w:sz w:val="20"/>
+          <w:szCs w:val="20"/>
+          <w:lang w:val="uk-UA" w:eastAsia="uk-UA"/>
+        </w:rPr>
+        <w:t xml:space="preserve"> = </w:t>
+      </w:r>
+      <w:proofErr w:type="spellStart"/>
+      <w:r>
+        <w:rPr>
+          <w:rFonts w:ascii="Consolas" w:eastAsia="Times New Roman" w:hAnsi="Consolas" w:cs="Courier New"/>
+          <w:color w:val="A9B7C6"/>
+          <w:sz w:val="20"/>
+          <w:szCs w:val="20"/>
+          <w:lang w:val="uk-UA" w:eastAsia="uk-UA"/>
+        </w:rPr>
+        <w:t>inMatrix</w:t>
+      </w:r>
+      <w:proofErr w:type="spellEnd"/>
+      <w:r>
+        <w:rPr>
+          <w:rFonts w:ascii="Consolas" w:eastAsia="Times New Roman" w:hAnsi="Consolas" w:cs="Courier New"/>
+          <w:color w:val="A9B7C6"/>
+          <w:sz w:val="20"/>
+          <w:szCs w:val="20"/>
+          <w:lang w:val="uk-UA" w:eastAsia="uk-UA"/>
+        </w:rPr>
+        <w:t>[</w:t>
+      </w:r>
+      <w:r>
+        <w:rPr>
+          <w:rFonts w:ascii="Consolas" w:eastAsia="Times New Roman" w:hAnsi="Consolas" w:cs="Courier New"/>
+          <w:color w:val="A5C261"/>
+          <w:sz w:val="20"/>
+          <w:szCs w:val="20"/>
+          <w:lang w:val="uk-UA" w:eastAsia="uk-UA"/>
+        </w:rPr>
+        <w:t>'R'</w:t>
+      </w:r>
+      <w:r>
+        <w:rPr>
+          <w:rFonts w:ascii="Consolas" w:eastAsia="Times New Roman" w:hAnsi="Consolas" w:cs="Courier New"/>
+          <w:color w:val="A9B7C6"/>
+          <w:sz w:val="20"/>
+          <w:szCs w:val="20"/>
+          <w:lang w:val="uk-UA" w:eastAsia="uk-UA"/>
+        </w:rPr>
+        <w:t>]</w:t>
+      </w:r>
+      <w:r>
+        <w:rPr>
+          <w:rFonts w:ascii="Consolas" w:eastAsia="Times New Roman" w:hAnsi="Consolas" w:cs="Courier New"/>
+          <w:color w:val="A9B7C6"/>
+          <w:sz w:val="20"/>
+          <w:szCs w:val="20"/>
+          <w:lang w:val="uk-UA" w:eastAsia="uk-UA"/>
+        </w:rPr>
+        <w:br/>
+        <w:t xml:space="preserve">    </w:t>
+      </w:r>
+      <w:proofErr w:type="spellStart"/>
+      <w:r>
+        <w:rPr>
+          <w:rFonts w:ascii="Consolas" w:eastAsia="Times New Roman" w:hAnsi="Consolas" w:cs="Courier New"/>
+          <w:color w:val="A9B7C6"/>
+          <w:sz w:val="20"/>
+          <w:szCs w:val="20"/>
+          <w:lang w:val="uk-UA" w:eastAsia="uk-UA"/>
+        </w:rPr>
+        <w:t>st</w:t>
+      </w:r>
+      <w:proofErr w:type="spellEnd"/>
+      <w:r>
+        <w:rPr>
+          <w:rFonts w:ascii="Consolas" w:eastAsia="Times New Roman" w:hAnsi="Consolas" w:cs="Courier New"/>
+          <w:color w:val="A9B7C6"/>
+          <w:sz w:val="20"/>
+          <w:szCs w:val="20"/>
+          <w:lang w:val="uk-UA" w:eastAsia="uk-UA"/>
+        </w:rPr>
+        <w:t xml:space="preserve"> = </w:t>
+      </w:r>
+      <w:proofErr w:type="spellStart"/>
+      <w:r>
+        <w:rPr>
+          <w:rFonts w:ascii="Consolas" w:eastAsia="Times New Roman" w:hAnsi="Consolas" w:cs="Courier New"/>
+          <w:color w:val="A9B7C6"/>
+          <w:sz w:val="20"/>
+          <w:szCs w:val="20"/>
+          <w:lang w:val="uk-UA" w:eastAsia="uk-UA"/>
+        </w:rPr>
+        <w:t>inMatrix</w:t>
+      </w:r>
+      <w:proofErr w:type="spellEnd"/>
+      <w:r>
+        <w:rPr>
+          <w:rFonts w:ascii="Consolas" w:eastAsia="Times New Roman" w:hAnsi="Consolas" w:cs="Courier New"/>
+          <w:color w:val="A9B7C6"/>
+          <w:sz w:val="20"/>
+          <w:szCs w:val="20"/>
+          <w:lang w:val="uk-UA" w:eastAsia="uk-UA"/>
+        </w:rPr>
+        <w:t>[</w:t>
+      </w:r>
+      <w:r>
+        <w:rPr>
+          <w:rFonts w:ascii="Consolas" w:eastAsia="Times New Roman" w:hAnsi="Consolas" w:cs="Courier New"/>
+          <w:color w:val="A5C261"/>
+          <w:sz w:val="20"/>
+          <w:szCs w:val="20"/>
+          <w:lang w:val="uk-UA" w:eastAsia="uk-UA"/>
+        </w:rPr>
+        <w:t>'S'</w:t>
+      </w:r>
+      <w:r>
+        <w:rPr>
+          <w:rFonts w:ascii="Consolas" w:eastAsia="Times New Roman" w:hAnsi="Consolas" w:cs="Courier New"/>
+          <w:color w:val="A9B7C6"/>
+          <w:sz w:val="20"/>
+          <w:szCs w:val="20"/>
+          <w:lang w:val="uk-UA" w:eastAsia="uk-UA"/>
+        </w:rPr>
+        <w:t>]</w:t>
+      </w:r>
+      <w:r>
+        <w:rPr>
+          <w:rFonts w:ascii="Consolas" w:eastAsia="Times New Roman" w:hAnsi="Consolas" w:cs="Courier New"/>
+          <w:color w:val="A9B7C6"/>
+          <w:sz w:val="20"/>
+          <w:szCs w:val="20"/>
+          <w:lang w:val="uk-UA" w:eastAsia="uk-UA"/>
+        </w:rPr>
+        <w:br/>
+        <w:t xml:space="preserve">    </w:t>
+      </w:r>
+      <w:proofErr w:type="spellStart"/>
+      <w:r>
+        <w:rPr>
+          <w:rFonts w:ascii="Consolas" w:eastAsia="Times New Roman" w:hAnsi="Consolas" w:cs="Courier New"/>
+          <w:color w:val="A9B7C6"/>
+          <w:sz w:val="20"/>
+          <w:szCs w:val="20"/>
+          <w:lang w:val="uk-UA" w:eastAsia="uk-UA"/>
+        </w:rPr>
+        <w:t>tt</w:t>
+      </w:r>
+      <w:proofErr w:type="spellEnd"/>
+      <w:r>
+        <w:rPr>
+          <w:rFonts w:ascii="Consolas" w:eastAsia="Times New Roman" w:hAnsi="Consolas" w:cs="Courier New"/>
+          <w:color w:val="A9B7C6"/>
+          <w:sz w:val="20"/>
+          <w:szCs w:val="20"/>
+          <w:lang w:val="uk-UA" w:eastAsia="uk-UA"/>
+        </w:rPr>
+        <w:t xml:space="preserve"> = </w:t>
+      </w:r>
+      <w:proofErr w:type="spellStart"/>
+      <w:r>
+        <w:rPr>
+          <w:rFonts w:ascii="Consolas" w:eastAsia="Times New Roman" w:hAnsi="Consolas" w:cs="Courier New"/>
+          <w:color w:val="A9B7C6"/>
+          <w:sz w:val="20"/>
+          <w:szCs w:val="20"/>
+          <w:lang w:val="uk-UA" w:eastAsia="uk-UA"/>
+        </w:rPr>
+        <w:t>inMatrix</w:t>
+      </w:r>
+      <w:proofErr w:type="spellEnd"/>
+      <w:r>
+        <w:rPr>
+          <w:rFonts w:ascii="Consolas" w:eastAsia="Times New Roman" w:hAnsi="Consolas" w:cs="Courier New"/>
+          <w:color w:val="A9B7C6"/>
+          <w:sz w:val="20"/>
+          <w:szCs w:val="20"/>
+          <w:lang w:val="uk-UA" w:eastAsia="uk-UA"/>
+        </w:rPr>
+        <w:t>[</w:t>
+      </w:r>
+      <w:r>
+        <w:rPr>
+          <w:rFonts w:ascii="Consolas" w:eastAsia="Times New Roman" w:hAnsi="Consolas" w:cs="Courier New"/>
+          <w:color w:val="A5C261"/>
+          <w:sz w:val="20"/>
+          <w:szCs w:val="20"/>
+          <w:lang w:val="uk-UA" w:eastAsia="uk-UA"/>
+        </w:rPr>
+        <w:t>'T'</w:t>
+      </w:r>
+      <w:r>
+        <w:rPr>
+          <w:rFonts w:ascii="Consolas" w:eastAsia="Times New Roman" w:hAnsi="Consolas" w:cs="Courier New"/>
+          <w:color w:val="A9B7C6"/>
+          <w:sz w:val="20"/>
+          <w:szCs w:val="20"/>
+          <w:lang w:val="uk-UA" w:eastAsia="uk-UA"/>
+        </w:rPr>
+        <w:t>]</w:t>
+      </w:r>
+      <w:r>
+        <w:rPr>
+          <w:rFonts w:ascii="Consolas" w:eastAsia="Times New Roman" w:hAnsi="Consolas" w:cs="Courier New"/>
+          <w:color w:val="A9B7C6"/>
+          <w:sz w:val="20"/>
+          <w:szCs w:val="20"/>
+          <w:lang w:val="uk-UA" w:eastAsia="uk-UA"/>
+        </w:rPr>
+        <w:br/>
+        <w:t xml:space="preserve">    r = </w:t>
+      </w:r>
+      <w:proofErr w:type="spellStart"/>
+      <w:r>
+        <w:rPr>
+          <w:rFonts w:ascii="Consolas" w:eastAsia="Times New Roman" w:hAnsi="Consolas" w:cs="Courier New"/>
+          <w:color w:val="A9B7C6"/>
+          <w:sz w:val="20"/>
+          <w:szCs w:val="20"/>
+          <w:lang w:val="uk-UA" w:eastAsia="uk-UA"/>
+        </w:rPr>
+        <w:t>np.matrix</w:t>
+      </w:r>
+      <w:proofErr w:type="spellEnd"/>
+      <w:r>
+        <w:rPr>
+          <w:rFonts w:ascii="Consolas" w:eastAsia="Times New Roman" w:hAnsi="Consolas" w:cs="Courier New"/>
+          <w:color w:val="A9B7C6"/>
+          <w:sz w:val="20"/>
+          <w:szCs w:val="20"/>
+          <w:lang w:val="uk-UA" w:eastAsia="uk-UA"/>
+        </w:rPr>
+        <w:t>([[</w:t>
+      </w:r>
+      <w:proofErr w:type="spellStart"/>
+      <w:r>
+        <w:rPr>
+          <w:rFonts w:ascii="Consolas" w:eastAsia="Times New Roman" w:hAnsi="Consolas" w:cs="Courier New"/>
+          <w:color w:val="A9B7C6"/>
+          <w:sz w:val="20"/>
+          <w:szCs w:val="20"/>
+          <w:lang w:val="uk-UA" w:eastAsia="uk-UA"/>
+        </w:rPr>
+        <w:t>np.cos</w:t>
+      </w:r>
+      <w:proofErr w:type="spellEnd"/>
+      <w:r>
+        <w:rPr>
+          <w:rFonts w:ascii="Consolas" w:eastAsia="Times New Roman" w:hAnsi="Consolas" w:cs="Courier New"/>
+          <w:color w:val="A9B7C6"/>
+          <w:sz w:val="20"/>
+          <w:szCs w:val="20"/>
+          <w:lang w:val="uk-UA" w:eastAsia="uk-UA"/>
+        </w:rPr>
+        <w:t>(</w:t>
+      </w:r>
+      <w:proofErr w:type="spellStart"/>
+      <w:r>
+        <w:rPr>
+          <w:rFonts w:ascii="Consolas" w:eastAsia="Times New Roman" w:hAnsi="Consolas" w:cs="Courier New"/>
+          <w:color w:val="A9B7C6"/>
+          <w:sz w:val="20"/>
+          <w:szCs w:val="20"/>
+          <w:lang w:val="uk-UA" w:eastAsia="uk-UA"/>
+        </w:rPr>
+        <w:t>np.radians</w:t>
+      </w:r>
+      <w:proofErr w:type="spellEnd"/>
+      <w:r>
+        <w:rPr>
+          <w:rFonts w:ascii="Consolas" w:eastAsia="Times New Roman" w:hAnsi="Consolas" w:cs="Courier New"/>
+          <w:color w:val="A9B7C6"/>
+          <w:sz w:val="20"/>
+          <w:szCs w:val="20"/>
+          <w:lang w:val="uk-UA" w:eastAsia="uk-UA"/>
+        </w:rPr>
+        <w:t>(</w:t>
+      </w:r>
+      <w:proofErr w:type="spellStart"/>
+      <w:r>
+        <w:rPr>
+          <w:rFonts w:ascii="Consolas" w:eastAsia="Times New Roman" w:hAnsi="Consolas" w:cs="Courier New"/>
+          <w:color w:val="A9B7C6"/>
+          <w:sz w:val="20"/>
+          <w:szCs w:val="20"/>
+          <w:lang w:val="uk-UA" w:eastAsia="uk-UA"/>
+        </w:rPr>
+        <w:t>rt</w:t>
+      </w:r>
+      <w:proofErr w:type="spellEnd"/>
+      <w:r>
+        <w:rPr>
+          <w:rFonts w:ascii="Consolas" w:eastAsia="Times New Roman" w:hAnsi="Consolas" w:cs="Courier New"/>
+          <w:color w:val="A9B7C6"/>
+          <w:sz w:val="20"/>
+          <w:szCs w:val="20"/>
+          <w:lang w:val="uk-UA" w:eastAsia="uk-UA"/>
+        </w:rPr>
+        <w:t>))</w:t>
+      </w:r>
+      <w:r>
+        <w:rPr>
+          <w:rFonts w:ascii="Consolas" w:eastAsia="Times New Roman" w:hAnsi="Consolas" w:cs="Courier New"/>
+          <w:color w:val="CC7832"/>
+          <w:sz w:val="20"/>
+          <w:szCs w:val="20"/>
+          <w:lang w:val="uk-UA" w:eastAsia="uk-UA"/>
+        </w:rPr>
+        <w:t xml:space="preserve">, </w:t>
+      </w:r>
+      <w:r>
+        <w:rPr>
+          <w:rFonts w:ascii="Consolas" w:eastAsia="Times New Roman" w:hAnsi="Consolas" w:cs="Courier New"/>
+          <w:color w:val="A9B7C6"/>
+          <w:sz w:val="20"/>
+          <w:szCs w:val="20"/>
+          <w:lang w:val="uk-UA" w:eastAsia="uk-UA"/>
+        </w:rPr>
+        <w:t>-</w:t>
+      </w:r>
+      <w:proofErr w:type="spellStart"/>
+      <w:r>
+        <w:rPr>
+          <w:rFonts w:ascii="Consolas" w:eastAsia="Times New Roman" w:hAnsi="Consolas" w:cs="Courier New"/>
+          <w:color w:val="A9B7C6"/>
+          <w:sz w:val="20"/>
+          <w:szCs w:val="20"/>
+          <w:lang w:val="uk-UA" w:eastAsia="uk-UA"/>
+        </w:rPr>
+        <w:t>np.sin</w:t>
+      </w:r>
+      <w:proofErr w:type="spellEnd"/>
+      <w:r>
+        <w:rPr>
+          <w:rFonts w:ascii="Consolas" w:eastAsia="Times New Roman" w:hAnsi="Consolas" w:cs="Courier New"/>
+          <w:color w:val="A9B7C6"/>
+          <w:sz w:val="20"/>
+          <w:szCs w:val="20"/>
+          <w:lang w:val="uk-UA" w:eastAsia="uk-UA"/>
+        </w:rPr>
+        <w:t>(</w:t>
+      </w:r>
+      <w:proofErr w:type="spellStart"/>
+      <w:r>
+        <w:rPr>
+          <w:rFonts w:ascii="Consolas" w:eastAsia="Times New Roman" w:hAnsi="Consolas" w:cs="Courier New"/>
+          <w:color w:val="A9B7C6"/>
+          <w:sz w:val="20"/>
+          <w:szCs w:val="20"/>
+          <w:lang w:val="uk-UA" w:eastAsia="uk-UA"/>
+        </w:rPr>
+        <w:t>np.radians</w:t>
+      </w:r>
+      <w:proofErr w:type="spellEnd"/>
+      <w:r>
+        <w:rPr>
+          <w:rFonts w:ascii="Consolas" w:eastAsia="Times New Roman" w:hAnsi="Consolas" w:cs="Courier New"/>
+          <w:color w:val="A9B7C6"/>
+          <w:sz w:val="20"/>
+          <w:szCs w:val="20"/>
+          <w:lang w:val="uk-UA" w:eastAsia="uk-UA"/>
+        </w:rPr>
+        <w:t>(</w:t>
+      </w:r>
+      <w:proofErr w:type="spellStart"/>
+      <w:r>
+        <w:rPr>
+          <w:rFonts w:ascii="Consolas" w:eastAsia="Times New Roman" w:hAnsi="Consolas" w:cs="Courier New"/>
+          <w:color w:val="A9B7C6"/>
+          <w:sz w:val="20"/>
+          <w:szCs w:val="20"/>
+          <w:lang w:val="uk-UA" w:eastAsia="uk-UA"/>
+        </w:rPr>
+        <w:t>rt</w:t>
+      </w:r>
+      <w:proofErr w:type="spellEnd"/>
+      <w:r>
+        <w:rPr>
+          <w:rFonts w:ascii="Consolas" w:eastAsia="Times New Roman" w:hAnsi="Consolas" w:cs="Courier New"/>
+          <w:color w:val="A9B7C6"/>
+          <w:sz w:val="20"/>
+          <w:szCs w:val="20"/>
+          <w:lang w:val="uk-UA" w:eastAsia="uk-UA"/>
+        </w:rPr>
+        <w:t>))</w:t>
+      </w:r>
+      <w:r>
+        <w:rPr>
+          <w:rFonts w:ascii="Consolas" w:eastAsia="Times New Roman" w:hAnsi="Consolas" w:cs="Courier New"/>
+          <w:color w:val="CC7832"/>
+          <w:sz w:val="20"/>
+          <w:szCs w:val="20"/>
+          <w:lang w:val="uk-UA" w:eastAsia="uk-UA"/>
+        </w:rPr>
+        <w:t xml:space="preserve">, </w:t>
+      </w:r>
+      <w:r>
+        <w:rPr>
+          <w:rFonts w:ascii="Consolas" w:eastAsia="Times New Roman" w:hAnsi="Consolas" w:cs="Courier New"/>
+          <w:color w:val="6897BB"/>
+          <w:sz w:val="20"/>
+          <w:szCs w:val="20"/>
+          <w:lang w:val="uk-UA" w:eastAsia="uk-UA"/>
+        </w:rPr>
+        <w:t>0</w:t>
+      </w:r>
+      <w:r>
+        <w:rPr>
+          <w:rFonts w:ascii="Consolas" w:eastAsia="Times New Roman" w:hAnsi="Consolas" w:cs="Courier New"/>
+          <w:color w:val="A9B7C6"/>
+          <w:sz w:val="20"/>
+          <w:szCs w:val="20"/>
+          <w:lang w:val="uk-UA" w:eastAsia="uk-UA"/>
+        </w:rPr>
+        <w:t>]</w:t>
+      </w:r>
+      <w:r>
+        <w:rPr>
+          <w:rFonts w:ascii="Consolas" w:eastAsia="Times New Roman" w:hAnsi="Consolas" w:cs="Courier New"/>
+          <w:color w:val="CC7832"/>
+          <w:sz w:val="20"/>
+          <w:szCs w:val="20"/>
+          <w:lang w:val="uk-UA" w:eastAsia="uk-UA"/>
+        </w:rPr>
+        <w:t xml:space="preserve">, </w:t>
+      </w:r>
+      <w:r>
+        <w:rPr>
+          <w:rFonts w:ascii="Consolas" w:eastAsia="Times New Roman" w:hAnsi="Consolas" w:cs="Courier New"/>
+          <w:color w:val="A9B7C6"/>
+          <w:sz w:val="20"/>
+          <w:szCs w:val="20"/>
+          <w:lang w:val="uk-UA" w:eastAsia="uk-UA"/>
+        </w:rPr>
+        <w:t>[</w:t>
+      </w:r>
+      <w:proofErr w:type="spellStart"/>
+      <w:r>
+        <w:rPr>
+          <w:rFonts w:ascii="Consolas" w:eastAsia="Times New Roman" w:hAnsi="Consolas" w:cs="Courier New"/>
+          <w:color w:val="A9B7C6"/>
+          <w:sz w:val="20"/>
+          <w:szCs w:val="20"/>
+          <w:lang w:val="uk-UA" w:eastAsia="uk-UA"/>
+        </w:rPr>
+        <w:t>np.sin</w:t>
+      </w:r>
+      <w:proofErr w:type="spellEnd"/>
+      <w:r>
+        <w:rPr>
+          <w:rFonts w:ascii="Consolas" w:eastAsia="Times New Roman" w:hAnsi="Consolas" w:cs="Courier New"/>
+          <w:color w:val="A9B7C6"/>
+          <w:sz w:val="20"/>
+          <w:szCs w:val="20"/>
+          <w:lang w:val="uk-UA" w:eastAsia="uk-UA"/>
+        </w:rPr>
+        <w:t>(</w:t>
+      </w:r>
+      <w:proofErr w:type="spellStart"/>
+      <w:r>
+        <w:rPr>
+          <w:rFonts w:ascii="Consolas" w:eastAsia="Times New Roman" w:hAnsi="Consolas" w:cs="Courier New"/>
+          <w:color w:val="A9B7C6"/>
+          <w:sz w:val="20"/>
+          <w:szCs w:val="20"/>
+          <w:lang w:val="uk-UA" w:eastAsia="uk-UA"/>
+        </w:rPr>
+        <w:t>np.radians</w:t>
+      </w:r>
+      <w:proofErr w:type="spellEnd"/>
+      <w:r>
+        <w:rPr>
+          <w:rFonts w:ascii="Consolas" w:eastAsia="Times New Roman" w:hAnsi="Consolas" w:cs="Courier New"/>
+          <w:color w:val="A9B7C6"/>
+          <w:sz w:val="20"/>
+          <w:szCs w:val="20"/>
+          <w:lang w:val="uk-UA" w:eastAsia="uk-UA"/>
+        </w:rPr>
+        <w:t>(</w:t>
+      </w:r>
+      <w:proofErr w:type="spellStart"/>
+      <w:r>
+        <w:rPr>
+          <w:rFonts w:ascii="Consolas" w:eastAsia="Times New Roman" w:hAnsi="Consolas" w:cs="Courier New"/>
+          <w:color w:val="A9B7C6"/>
+          <w:sz w:val="20"/>
+          <w:szCs w:val="20"/>
+          <w:lang w:val="uk-UA" w:eastAsia="uk-UA"/>
+        </w:rPr>
+        <w:t>rt</w:t>
+      </w:r>
+      <w:proofErr w:type="spellEnd"/>
+      <w:r>
+        <w:rPr>
+          <w:rFonts w:ascii="Consolas" w:eastAsia="Times New Roman" w:hAnsi="Consolas" w:cs="Courier New"/>
+          <w:color w:val="A9B7C6"/>
+          <w:sz w:val="20"/>
+          <w:szCs w:val="20"/>
+          <w:lang w:val="uk-UA" w:eastAsia="uk-UA"/>
+        </w:rPr>
+        <w:t>))</w:t>
+      </w:r>
+      <w:r>
+        <w:rPr>
+          <w:rFonts w:ascii="Consolas" w:eastAsia="Times New Roman" w:hAnsi="Consolas" w:cs="Courier New"/>
+          <w:color w:val="CC7832"/>
+          <w:sz w:val="20"/>
+          <w:szCs w:val="20"/>
+          <w:lang w:val="uk-UA" w:eastAsia="uk-UA"/>
+        </w:rPr>
+        <w:t xml:space="preserve">, </w:t>
+      </w:r>
+      <w:proofErr w:type="spellStart"/>
+      <w:r>
+        <w:rPr>
+          <w:rFonts w:ascii="Consolas" w:eastAsia="Times New Roman" w:hAnsi="Consolas" w:cs="Courier New"/>
+          <w:color w:val="A9B7C6"/>
+          <w:sz w:val="20"/>
+          <w:szCs w:val="20"/>
+          <w:lang w:val="uk-UA" w:eastAsia="uk-UA"/>
+        </w:rPr>
+        <w:t>np.cos</w:t>
+      </w:r>
+      <w:proofErr w:type="spellEnd"/>
+      <w:r>
+        <w:rPr>
+          <w:rFonts w:ascii="Consolas" w:eastAsia="Times New Roman" w:hAnsi="Consolas" w:cs="Courier New"/>
+          <w:color w:val="A9B7C6"/>
+          <w:sz w:val="20"/>
+          <w:szCs w:val="20"/>
+          <w:lang w:val="uk-UA" w:eastAsia="uk-UA"/>
+        </w:rPr>
+        <w:t>(</w:t>
+      </w:r>
+      <w:proofErr w:type="spellStart"/>
+      <w:r>
+        <w:rPr>
+          <w:rFonts w:ascii="Consolas" w:eastAsia="Times New Roman" w:hAnsi="Consolas" w:cs="Courier New"/>
+          <w:color w:val="A9B7C6"/>
+          <w:sz w:val="20"/>
+          <w:szCs w:val="20"/>
+          <w:lang w:val="uk-UA" w:eastAsia="uk-UA"/>
+        </w:rPr>
+        <w:t>np.radians</w:t>
+      </w:r>
+      <w:proofErr w:type="spellEnd"/>
+      <w:r>
+        <w:rPr>
+          <w:rFonts w:ascii="Consolas" w:eastAsia="Times New Roman" w:hAnsi="Consolas" w:cs="Courier New"/>
+          <w:color w:val="A9B7C6"/>
+          <w:sz w:val="20"/>
+          <w:szCs w:val="20"/>
+          <w:lang w:val="uk-UA" w:eastAsia="uk-UA"/>
+        </w:rPr>
+        <w:t>(</w:t>
+      </w:r>
+      <w:proofErr w:type="spellStart"/>
+      <w:r>
+        <w:rPr>
+          <w:rFonts w:ascii="Consolas" w:eastAsia="Times New Roman" w:hAnsi="Consolas" w:cs="Courier New"/>
+          <w:color w:val="A9B7C6"/>
+          <w:sz w:val="20"/>
+          <w:szCs w:val="20"/>
+          <w:lang w:val="uk-UA" w:eastAsia="uk-UA"/>
+        </w:rPr>
+        <w:t>rt</w:t>
+      </w:r>
+      <w:proofErr w:type="spellEnd"/>
+      <w:r>
+        <w:rPr>
+          <w:rFonts w:ascii="Consolas" w:eastAsia="Times New Roman" w:hAnsi="Consolas" w:cs="Courier New"/>
+          <w:color w:val="A9B7C6"/>
+          <w:sz w:val="20"/>
+          <w:szCs w:val="20"/>
+          <w:lang w:val="uk-UA" w:eastAsia="uk-UA"/>
+        </w:rPr>
+        <w:t>))</w:t>
+      </w:r>
+      <w:r>
+        <w:rPr>
+          <w:rFonts w:ascii="Consolas" w:eastAsia="Times New Roman" w:hAnsi="Consolas" w:cs="Courier New"/>
+          <w:color w:val="CC7832"/>
+          <w:sz w:val="20"/>
+          <w:szCs w:val="20"/>
+          <w:lang w:val="uk-UA" w:eastAsia="uk-UA"/>
+        </w:rPr>
+        <w:t xml:space="preserve">, </w:t>
+      </w:r>
+      <w:r>
+        <w:rPr>
+          <w:rFonts w:ascii="Consolas" w:eastAsia="Times New Roman" w:hAnsi="Consolas" w:cs="Courier New"/>
+          <w:color w:val="6897BB"/>
+          <w:sz w:val="20"/>
+          <w:szCs w:val="20"/>
+          <w:lang w:val="uk-UA" w:eastAsia="uk-UA"/>
+        </w:rPr>
+        <w:t>0</w:t>
+      </w:r>
+      <w:r>
+        <w:rPr>
+          <w:rFonts w:ascii="Consolas" w:eastAsia="Times New Roman" w:hAnsi="Consolas" w:cs="Courier New"/>
+          <w:color w:val="A9B7C6"/>
+          <w:sz w:val="20"/>
+          <w:szCs w:val="20"/>
+          <w:lang w:val="uk-UA" w:eastAsia="uk-UA"/>
+        </w:rPr>
+        <w:t>]</w:t>
+      </w:r>
+      <w:r>
+        <w:rPr>
+          <w:rFonts w:ascii="Consolas" w:eastAsia="Times New Roman" w:hAnsi="Consolas" w:cs="Courier New"/>
+          <w:color w:val="CC7832"/>
+          <w:sz w:val="20"/>
+          <w:szCs w:val="20"/>
+          <w:lang w:val="uk-UA" w:eastAsia="uk-UA"/>
         </w:rPr>
         <w:t>,</w:t>
       </w:r>
       <w:r>
         <w:rPr>
-          <w:rStyle w:val="shorttext"/>
-          <w:rFonts w:ascii="Courier New" w:hAnsi="Courier New" w:cs="Courier New"/>
-          <w:lang w:val="en"/>
-        </w:rPr>
-        <w:t xml:space="preserve"> sequence</w:t>
-      </w:r>
-      <w:r>
-        <w:rPr>
-          <w:rFonts w:ascii="Courier New" w:hAnsi="Courier New" w:cs="Courier New"/>
-          <w:sz w:val="20"/>
-          <w:szCs w:val="20"/>
-          <w:lang w:val="uk-UA"/>
-        </w:rPr>
-        <w:t>)</w:t>
-      </w:r>
-      <w:r>
-        <w:rPr>
-          <w:rStyle w:val="hps"/>
-          <w:rFonts w:ascii="Courier New" w:hAnsi="Courier New" w:cs="Courier New"/>
-          <w:sz w:val="20"/>
-          <w:szCs w:val="20"/>
-          <w:lang w:val="uk-UA"/>
+          <w:rFonts w:ascii="Consolas" w:eastAsia="Times New Roman" w:hAnsi="Consolas" w:cs="Courier New"/>
+          <w:color w:val="CC7832"/>
+          <w:sz w:val="20"/>
+          <w:szCs w:val="20"/>
+          <w:lang w:val="uk-UA" w:eastAsia="uk-UA"/>
+        </w:rPr>
+        <w:br/>
+        <w:t xml:space="preserve">         </w:t>
+      </w:r>
+      <w:r>
+        <w:rPr>
+          <w:rFonts w:ascii="Consolas" w:eastAsia="Times New Roman" w:hAnsi="Consolas" w:cs="Courier New"/>
+          <w:color w:val="A9B7C6"/>
+          <w:sz w:val="20"/>
+          <w:szCs w:val="20"/>
+          <w:lang w:val="uk-UA" w:eastAsia="uk-UA"/>
+        </w:rPr>
+        <w:t>[</w:t>
+      </w:r>
+      <w:r>
+        <w:rPr>
+          <w:rFonts w:ascii="Consolas" w:eastAsia="Times New Roman" w:hAnsi="Consolas" w:cs="Courier New"/>
+          <w:color w:val="6897BB"/>
+          <w:sz w:val="20"/>
+          <w:szCs w:val="20"/>
+          <w:lang w:val="uk-UA" w:eastAsia="uk-UA"/>
+        </w:rPr>
+        <w:t>0</w:t>
+      </w:r>
+      <w:r>
+        <w:rPr>
+          <w:rFonts w:ascii="Consolas" w:eastAsia="Times New Roman" w:hAnsi="Consolas" w:cs="Courier New"/>
+          <w:color w:val="CC7832"/>
+          <w:sz w:val="20"/>
+          <w:szCs w:val="20"/>
+          <w:lang w:val="uk-UA" w:eastAsia="uk-UA"/>
+        </w:rPr>
+        <w:t xml:space="preserve">, </w:t>
+      </w:r>
+      <w:r>
+        <w:rPr>
+          <w:rFonts w:ascii="Consolas" w:eastAsia="Times New Roman" w:hAnsi="Consolas" w:cs="Courier New"/>
+          <w:color w:val="6897BB"/>
+          <w:sz w:val="20"/>
+          <w:szCs w:val="20"/>
+          <w:lang w:val="uk-UA" w:eastAsia="uk-UA"/>
+        </w:rPr>
+        <w:t>0</w:t>
+      </w:r>
+      <w:r>
+        <w:rPr>
+          <w:rFonts w:ascii="Consolas" w:eastAsia="Times New Roman" w:hAnsi="Consolas" w:cs="Courier New"/>
+          <w:color w:val="CC7832"/>
+          <w:sz w:val="20"/>
+          <w:szCs w:val="20"/>
+          <w:lang w:val="uk-UA" w:eastAsia="uk-UA"/>
+        </w:rPr>
+        <w:t xml:space="preserve">, </w:t>
+      </w:r>
+      <w:r>
+        <w:rPr>
+          <w:rFonts w:ascii="Consolas" w:eastAsia="Times New Roman" w:hAnsi="Consolas" w:cs="Courier New"/>
+          <w:color w:val="6897BB"/>
+          <w:sz w:val="20"/>
+          <w:szCs w:val="20"/>
+          <w:lang w:val="uk-UA" w:eastAsia="uk-UA"/>
+        </w:rPr>
+        <w:t>1</w:t>
+      </w:r>
+      <w:r>
+        <w:rPr>
+          <w:rFonts w:ascii="Consolas" w:eastAsia="Times New Roman" w:hAnsi="Consolas" w:cs="Courier New"/>
+          <w:color w:val="A9B7C6"/>
+          <w:sz w:val="20"/>
+          <w:szCs w:val="20"/>
+          <w:lang w:val="uk-UA" w:eastAsia="uk-UA"/>
+        </w:rPr>
+        <w:t>]])</w:t>
+      </w:r>
+      <w:r>
+        <w:rPr>
+          <w:rFonts w:ascii="Consolas" w:eastAsia="Times New Roman" w:hAnsi="Consolas" w:cs="Courier New"/>
+          <w:color w:val="A9B7C6"/>
+          <w:sz w:val="20"/>
+          <w:szCs w:val="20"/>
+          <w:lang w:val="uk-UA" w:eastAsia="uk-UA"/>
+        </w:rPr>
+        <w:br/>
+        <w:t xml:space="preserve">    s = </w:t>
+      </w:r>
+      <w:proofErr w:type="spellStart"/>
+      <w:r>
+        <w:rPr>
+          <w:rFonts w:ascii="Consolas" w:eastAsia="Times New Roman" w:hAnsi="Consolas" w:cs="Courier New"/>
+          <w:color w:val="A9B7C6"/>
+          <w:sz w:val="20"/>
+          <w:szCs w:val="20"/>
+          <w:lang w:val="uk-UA" w:eastAsia="uk-UA"/>
+        </w:rPr>
+        <w:t>np.matrix</w:t>
+      </w:r>
+      <w:proofErr w:type="spellEnd"/>
+      <w:r>
+        <w:rPr>
+          <w:rFonts w:ascii="Consolas" w:eastAsia="Times New Roman" w:hAnsi="Consolas" w:cs="Courier New"/>
+          <w:color w:val="A9B7C6"/>
+          <w:sz w:val="20"/>
+          <w:szCs w:val="20"/>
+          <w:lang w:val="uk-UA" w:eastAsia="uk-UA"/>
+        </w:rPr>
+        <w:t>([[</w:t>
+      </w:r>
+      <w:proofErr w:type="spellStart"/>
+      <w:r>
+        <w:rPr>
+          <w:rFonts w:ascii="Consolas" w:eastAsia="Times New Roman" w:hAnsi="Consolas" w:cs="Courier New"/>
+          <w:color w:val="A9B7C6"/>
+          <w:sz w:val="20"/>
+          <w:szCs w:val="20"/>
+          <w:lang w:val="uk-UA" w:eastAsia="uk-UA"/>
+        </w:rPr>
+        <w:t>st</w:t>
+      </w:r>
+      <w:proofErr w:type="spellEnd"/>
+      <w:r>
+        <w:rPr>
+          <w:rFonts w:ascii="Consolas" w:eastAsia="Times New Roman" w:hAnsi="Consolas" w:cs="Courier New"/>
+          <w:color w:val="A9B7C6"/>
+          <w:sz w:val="20"/>
+          <w:szCs w:val="20"/>
+          <w:lang w:val="uk-UA" w:eastAsia="uk-UA"/>
+        </w:rPr>
+        <w:t>[</w:t>
+      </w:r>
+      <w:r>
+        <w:rPr>
+          <w:rFonts w:ascii="Consolas" w:eastAsia="Times New Roman" w:hAnsi="Consolas" w:cs="Courier New"/>
+          <w:color w:val="6897BB"/>
+          <w:sz w:val="20"/>
+          <w:szCs w:val="20"/>
+          <w:lang w:val="uk-UA" w:eastAsia="uk-UA"/>
+        </w:rPr>
+        <w:t>0</w:t>
+      </w:r>
+      <w:r>
+        <w:rPr>
+          <w:rFonts w:ascii="Consolas" w:eastAsia="Times New Roman" w:hAnsi="Consolas" w:cs="Courier New"/>
+          <w:color w:val="A9B7C6"/>
+          <w:sz w:val="20"/>
+          <w:szCs w:val="20"/>
+          <w:lang w:val="uk-UA" w:eastAsia="uk-UA"/>
+        </w:rPr>
+        <w:t>]</w:t>
+      </w:r>
+      <w:r>
+        <w:rPr>
+          <w:rFonts w:ascii="Consolas" w:eastAsia="Times New Roman" w:hAnsi="Consolas" w:cs="Courier New"/>
+          <w:color w:val="CC7832"/>
+          <w:sz w:val="20"/>
+          <w:szCs w:val="20"/>
+          <w:lang w:val="uk-UA" w:eastAsia="uk-UA"/>
+        </w:rPr>
+        <w:t xml:space="preserve">, </w:t>
+      </w:r>
+      <w:r>
+        <w:rPr>
+          <w:rFonts w:ascii="Consolas" w:eastAsia="Times New Roman" w:hAnsi="Consolas" w:cs="Courier New"/>
+          <w:color w:val="6897BB"/>
+          <w:sz w:val="20"/>
+          <w:szCs w:val="20"/>
+          <w:lang w:val="uk-UA" w:eastAsia="uk-UA"/>
+        </w:rPr>
+        <w:t>0</w:t>
+      </w:r>
+      <w:r>
+        <w:rPr>
+          <w:rFonts w:ascii="Consolas" w:eastAsia="Times New Roman" w:hAnsi="Consolas" w:cs="Courier New"/>
+          <w:color w:val="CC7832"/>
+          <w:sz w:val="20"/>
+          <w:szCs w:val="20"/>
+          <w:lang w:val="uk-UA" w:eastAsia="uk-UA"/>
+        </w:rPr>
+        <w:t xml:space="preserve">, </w:t>
+      </w:r>
+      <w:r>
+        <w:rPr>
+          <w:rFonts w:ascii="Consolas" w:eastAsia="Times New Roman" w:hAnsi="Consolas" w:cs="Courier New"/>
+          <w:color w:val="6897BB"/>
+          <w:sz w:val="20"/>
+          <w:szCs w:val="20"/>
+          <w:lang w:val="uk-UA" w:eastAsia="uk-UA"/>
+        </w:rPr>
+        <w:t>0</w:t>
+      </w:r>
+      <w:r>
+        <w:rPr>
+          <w:rFonts w:ascii="Consolas" w:eastAsia="Times New Roman" w:hAnsi="Consolas" w:cs="Courier New"/>
+          <w:color w:val="A9B7C6"/>
+          <w:sz w:val="20"/>
+          <w:szCs w:val="20"/>
+          <w:lang w:val="uk-UA" w:eastAsia="uk-UA"/>
+        </w:rPr>
+        <w:t>]</w:t>
+      </w:r>
+      <w:r>
+        <w:rPr>
+          <w:rFonts w:ascii="Consolas" w:eastAsia="Times New Roman" w:hAnsi="Consolas" w:cs="Courier New"/>
+          <w:color w:val="CC7832"/>
+          <w:sz w:val="20"/>
+          <w:szCs w:val="20"/>
+          <w:lang w:val="uk-UA" w:eastAsia="uk-UA"/>
+        </w:rPr>
+        <w:t xml:space="preserve">, </w:t>
+      </w:r>
+      <w:r>
+        <w:rPr>
+          <w:rFonts w:ascii="Consolas" w:eastAsia="Times New Roman" w:hAnsi="Consolas" w:cs="Courier New"/>
+          <w:color w:val="A9B7C6"/>
+          <w:sz w:val="20"/>
+          <w:szCs w:val="20"/>
+          <w:lang w:val="uk-UA" w:eastAsia="uk-UA"/>
+        </w:rPr>
+        <w:t>[</w:t>
+      </w:r>
+      <w:r>
+        <w:rPr>
+          <w:rFonts w:ascii="Consolas" w:eastAsia="Times New Roman" w:hAnsi="Consolas" w:cs="Courier New"/>
+          <w:color w:val="6897BB"/>
+          <w:sz w:val="20"/>
+          <w:szCs w:val="20"/>
+          <w:lang w:val="uk-UA" w:eastAsia="uk-UA"/>
+        </w:rPr>
+        <w:t>0</w:t>
+      </w:r>
+      <w:r>
+        <w:rPr>
+          <w:rFonts w:ascii="Consolas" w:eastAsia="Times New Roman" w:hAnsi="Consolas" w:cs="Courier New"/>
+          <w:color w:val="CC7832"/>
+          <w:sz w:val="20"/>
+          <w:szCs w:val="20"/>
+          <w:lang w:val="uk-UA" w:eastAsia="uk-UA"/>
+        </w:rPr>
+        <w:t xml:space="preserve">, </w:t>
+      </w:r>
+      <w:proofErr w:type="spellStart"/>
+      <w:r>
+        <w:rPr>
+          <w:rFonts w:ascii="Consolas" w:eastAsia="Times New Roman" w:hAnsi="Consolas" w:cs="Courier New"/>
+          <w:color w:val="A9B7C6"/>
+          <w:sz w:val="20"/>
+          <w:szCs w:val="20"/>
+          <w:lang w:val="uk-UA" w:eastAsia="uk-UA"/>
+        </w:rPr>
+        <w:t>st</w:t>
+      </w:r>
+      <w:proofErr w:type="spellEnd"/>
+      <w:r>
+        <w:rPr>
+          <w:rFonts w:ascii="Consolas" w:eastAsia="Times New Roman" w:hAnsi="Consolas" w:cs="Courier New"/>
+          <w:color w:val="A9B7C6"/>
+          <w:sz w:val="20"/>
+          <w:szCs w:val="20"/>
+          <w:lang w:val="uk-UA" w:eastAsia="uk-UA"/>
+        </w:rPr>
+        <w:t>[</w:t>
+      </w:r>
+      <w:r>
+        <w:rPr>
+          <w:rFonts w:ascii="Consolas" w:eastAsia="Times New Roman" w:hAnsi="Consolas" w:cs="Courier New"/>
+          <w:color w:val="6897BB"/>
+          <w:sz w:val="20"/>
+          <w:szCs w:val="20"/>
+          <w:lang w:val="uk-UA" w:eastAsia="uk-UA"/>
+        </w:rPr>
+        <w:t>1</w:t>
+      </w:r>
+      <w:r>
+        <w:rPr>
+          <w:rFonts w:ascii="Consolas" w:eastAsia="Times New Roman" w:hAnsi="Consolas" w:cs="Courier New"/>
+          <w:color w:val="A9B7C6"/>
+          <w:sz w:val="20"/>
+          <w:szCs w:val="20"/>
+          <w:lang w:val="uk-UA" w:eastAsia="uk-UA"/>
+        </w:rPr>
+        <w:t>]</w:t>
+      </w:r>
+      <w:r>
+        <w:rPr>
+          <w:rFonts w:ascii="Consolas" w:eastAsia="Times New Roman" w:hAnsi="Consolas" w:cs="Courier New"/>
+          <w:color w:val="CC7832"/>
+          <w:sz w:val="20"/>
+          <w:szCs w:val="20"/>
+          <w:lang w:val="uk-UA" w:eastAsia="uk-UA"/>
+        </w:rPr>
+        <w:t xml:space="preserve">, </w:t>
+      </w:r>
+      <w:r>
+        <w:rPr>
+          <w:rFonts w:ascii="Consolas" w:eastAsia="Times New Roman" w:hAnsi="Consolas" w:cs="Courier New"/>
+          <w:color w:val="6897BB"/>
+          <w:sz w:val="20"/>
+          <w:szCs w:val="20"/>
+          <w:lang w:val="uk-UA" w:eastAsia="uk-UA"/>
+        </w:rPr>
+        <w:t>0</w:t>
+      </w:r>
+      <w:r>
+        <w:rPr>
+          <w:rFonts w:ascii="Consolas" w:eastAsia="Times New Roman" w:hAnsi="Consolas" w:cs="Courier New"/>
+          <w:color w:val="A9B7C6"/>
+          <w:sz w:val="20"/>
+          <w:szCs w:val="20"/>
+          <w:lang w:val="uk-UA" w:eastAsia="uk-UA"/>
+        </w:rPr>
+        <w:t>]</w:t>
+      </w:r>
+      <w:r>
+        <w:rPr>
+          <w:rFonts w:ascii="Consolas" w:eastAsia="Times New Roman" w:hAnsi="Consolas" w:cs="Courier New"/>
+          <w:color w:val="CC7832"/>
+          <w:sz w:val="20"/>
+          <w:szCs w:val="20"/>
+          <w:lang w:val="uk-UA" w:eastAsia="uk-UA"/>
+        </w:rPr>
+        <w:t xml:space="preserve">, </w:t>
+      </w:r>
+      <w:r>
+        <w:rPr>
+          <w:rFonts w:ascii="Consolas" w:eastAsia="Times New Roman" w:hAnsi="Consolas" w:cs="Courier New"/>
+          <w:color w:val="A9B7C6"/>
+          <w:sz w:val="20"/>
+          <w:szCs w:val="20"/>
+          <w:lang w:val="uk-UA" w:eastAsia="uk-UA"/>
+        </w:rPr>
+        <w:t>[</w:t>
+      </w:r>
+      <w:r>
+        <w:rPr>
+          <w:rFonts w:ascii="Consolas" w:eastAsia="Times New Roman" w:hAnsi="Consolas" w:cs="Courier New"/>
+          <w:color w:val="6897BB"/>
+          <w:sz w:val="20"/>
+          <w:szCs w:val="20"/>
+          <w:lang w:val="uk-UA" w:eastAsia="uk-UA"/>
+        </w:rPr>
+        <w:t>0</w:t>
+      </w:r>
+      <w:r>
+        <w:rPr>
+          <w:rFonts w:ascii="Consolas" w:eastAsia="Times New Roman" w:hAnsi="Consolas" w:cs="Courier New"/>
+          <w:color w:val="CC7832"/>
+          <w:sz w:val="20"/>
+          <w:szCs w:val="20"/>
+          <w:lang w:val="uk-UA" w:eastAsia="uk-UA"/>
+        </w:rPr>
+        <w:t xml:space="preserve">, </w:t>
+      </w:r>
+      <w:r>
+        <w:rPr>
+          <w:rFonts w:ascii="Consolas" w:eastAsia="Times New Roman" w:hAnsi="Consolas" w:cs="Courier New"/>
+          <w:color w:val="6897BB"/>
+          <w:sz w:val="20"/>
+          <w:szCs w:val="20"/>
+          <w:lang w:val="uk-UA" w:eastAsia="uk-UA"/>
+        </w:rPr>
+        <w:t>0</w:t>
+      </w:r>
+      <w:r>
+        <w:rPr>
+          <w:rFonts w:ascii="Consolas" w:eastAsia="Times New Roman" w:hAnsi="Consolas" w:cs="Courier New"/>
+          <w:color w:val="CC7832"/>
+          <w:sz w:val="20"/>
+          <w:szCs w:val="20"/>
+          <w:lang w:val="uk-UA" w:eastAsia="uk-UA"/>
+        </w:rPr>
+        <w:t xml:space="preserve">, </w:t>
+      </w:r>
+      <w:r>
+        <w:rPr>
+          <w:rFonts w:ascii="Consolas" w:eastAsia="Times New Roman" w:hAnsi="Consolas" w:cs="Courier New"/>
+          <w:color w:val="6897BB"/>
+          <w:sz w:val="20"/>
+          <w:szCs w:val="20"/>
+          <w:lang w:val="uk-UA" w:eastAsia="uk-UA"/>
+        </w:rPr>
+        <w:t>1</w:t>
+      </w:r>
+      <w:r>
+        <w:rPr>
+          <w:rFonts w:ascii="Consolas" w:eastAsia="Times New Roman" w:hAnsi="Consolas" w:cs="Courier New"/>
+          <w:color w:val="A9B7C6"/>
+          <w:sz w:val="20"/>
+          <w:szCs w:val="20"/>
+          <w:lang w:val="uk-UA" w:eastAsia="uk-UA"/>
+        </w:rPr>
+        <w:t>]])</w:t>
+      </w:r>
+      <w:r>
+        <w:rPr>
+          <w:rFonts w:ascii="Consolas" w:eastAsia="Times New Roman" w:hAnsi="Consolas" w:cs="Courier New"/>
+          <w:color w:val="A9B7C6"/>
+          <w:sz w:val="20"/>
+          <w:szCs w:val="20"/>
+          <w:lang w:val="uk-UA" w:eastAsia="uk-UA"/>
+        </w:rPr>
+        <w:br/>
+        <w:t xml:space="preserve">    t = </w:t>
+      </w:r>
+      <w:proofErr w:type="spellStart"/>
+      <w:r>
+        <w:rPr>
+          <w:rFonts w:ascii="Consolas" w:eastAsia="Times New Roman" w:hAnsi="Consolas" w:cs="Courier New"/>
+          <w:color w:val="A9B7C6"/>
+          <w:sz w:val="20"/>
+          <w:szCs w:val="20"/>
+          <w:lang w:val="uk-UA" w:eastAsia="uk-UA"/>
+        </w:rPr>
+        <w:t>np.matrix</w:t>
+      </w:r>
+      <w:proofErr w:type="spellEnd"/>
+      <w:r>
+        <w:rPr>
+          <w:rFonts w:ascii="Consolas" w:eastAsia="Times New Roman" w:hAnsi="Consolas" w:cs="Courier New"/>
+          <w:color w:val="A9B7C6"/>
+          <w:sz w:val="20"/>
+          <w:szCs w:val="20"/>
+          <w:lang w:val="uk-UA" w:eastAsia="uk-UA"/>
+        </w:rPr>
+        <w:t>([[</w:t>
+      </w:r>
+      <w:r>
+        <w:rPr>
+          <w:rFonts w:ascii="Consolas" w:eastAsia="Times New Roman" w:hAnsi="Consolas" w:cs="Courier New"/>
+          <w:color w:val="6897BB"/>
+          <w:sz w:val="20"/>
+          <w:szCs w:val="20"/>
+          <w:lang w:val="uk-UA" w:eastAsia="uk-UA"/>
+        </w:rPr>
+        <w:t>1</w:t>
+      </w:r>
+      <w:r>
+        <w:rPr>
+          <w:rFonts w:ascii="Consolas" w:eastAsia="Times New Roman" w:hAnsi="Consolas" w:cs="Courier New"/>
+          <w:color w:val="CC7832"/>
+          <w:sz w:val="20"/>
+          <w:szCs w:val="20"/>
+          <w:lang w:val="uk-UA" w:eastAsia="uk-UA"/>
+        </w:rPr>
+        <w:t xml:space="preserve">, </w:t>
+      </w:r>
+      <w:r>
+        <w:rPr>
+          <w:rFonts w:ascii="Consolas" w:eastAsia="Times New Roman" w:hAnsi="Consolas" w:cs="Courier New"/>
+          <w:color w:val="6897BB"/>
+          <w:sz w:val="20"/>
+          <w:szCs w:val="20"/>
+          <w:lang w:val="uk-UA" w:eastAsia="uk-UA"/>
+        </w:rPr>
+        <w:t>0</w:t>
+      </w:r>
+      <w:r>
+        <w:rPr>
+          <w:rFonts w:ascii="Consolas" w:eastAsia="Times New Roman" w:hAnsi="Consolas" w:cs="Courier New"/>
+          <w:color w:val="CC7832"/>
+          <w:sz w:val="20"/>
+          <w:szCs w:val="20"/>
+          <w:lang w:val="uk-UA" w:eastAsia="uk-UA"/>
+        </w:rPr>
+        <w:t xml:space="preserve">, </w:t>
+      </w:r>
+      <w:proofErr w:type="spellStart"/>
+      <w:r>
+        <w:rPr>
+          <w:rFonts w:ascii="Consolas" w:eastAsia="Times New Roman" w:hAnsi="Consolas" w:cs="Courier New"/>
+          <w:color w:val="A9B7C6"/>
+          <w:sz w:val="20"/>
+          <w:szCs w:val="20"/>
+          <w:lang w:val="uk-UA" w:eastAsia="uk-UA"/>
+        </w:rPr>
+        <w:t>tt</w:t>
+      </w:r>
+      <w:proofErr w:type="spellEnd"/>
+      <w:r>
+        <w:rPr>
+          <w:rFonts w:ascii="Consolas" w:eastAsia="Times New Roman" w:hAnsi="Consolas" w:cs="Courier New"/>
+          <w:color w:val="A9B7C6"/>
+          <w:sz w:val="20"/>
+          <w:szCs w:val="20"/>
+          <w:lang w:val="uk-UA" w:eastAsia="uk-UA"/>
+        </w:rPr>
+        <w:t>[</w:t>
+      </w:r>
+      <w:r>
+        <w:rPr>
+          <w:rFonts w:ascii="Consolas" w:eastAsia="Times New Roman" w:hAnsi="Consolas" w:cs="Courier New"/>
+          <w:color w:val="6897BB"/>
+          <w:sz w:val="20"/>
+          <w:szCs w:val="20"/>
+          <w:lang w:val="uk-UA" w:eastAsia="uk-UA"/>
+        </w:rPr>
+        <w:t>0</w:t>
+      </w:r>
+      <w:r>
+        <w:rPr>
+          <w:rFonts w:ascii="Consolas" w:eastAsia="Times New Roman" w:hAnsi="Consolas" w:cs="Courier New"/>
+          <w:color w:val="A9B7C6"/>
+          <w:sz w:val="20"/>
+          <w:szCs w:val="20"/>
+          <w:lang w:val="uk-UA" w:eastAsia="uk-UA"/>
+        </w:rPr>
+        <w:t>]]</w:t>
+      </w:r>
+      <w:r>
+        <w:rPr>
+          <w:rFonts w:ascii="Consolas" w:eastAsia="Times New Roman" w:hAnsi="Consolas" w:cs="Courier New"/>
+          <w:color w:val="CC7832"/>
+          <w:sz w:val="20"/>
+          <w:szCs w:val="20"/>
+          <w:lang w:val="uk-UA" w:eastAsia="uk-UA"/>
+        </w:rPr>
+        <w:t xml:space="preserve">, </w:t>
+      </w:r>
+      <w:r>
+        <w:rPr>
+          <w:rFonts w:ascii="Consolas" w:eastAsia="Times New Roman" w:hAnsi="Consolas" w:cs="Courier New"/>
+          <w:color w:val="A9B7C6"/>
+          <w:sz w:val="20"/>
+          <w:szCs w:val="20"/>
+          <w:lang w:val="uk-UA" w:eastAsia="uk-UA"/>
+        </w:rPr>
+        <w:t>[</w:t>
+      </w:r>
+      <w:r>
+        <w:rPr>
+          <w:rFonts w:ascii="Consolas" w:eastAsia="Times New Roman" w:hAnsi="Consolas" w:cs="Courier New"/>
+          <w:color w:val="6897BB"/>
+          <w:sz w:val="20"/>
+          <w:szCs w:val="20"/>
+          <w:lang w:val="uk-UA" w:eastAsia="uk-UA"/>
+        </w:rPr>
+        <w:t>0</w:t>
+      </w:r>
+      <w:r>
+        <w:rPr>
+          <w:rFonts w:ascii="Consolas" w:eastAsia="Times New Roman" w:hAnsi="Consolas" w:cs="Courier New"/>
+          <w:color w:val="CC7832"/>
+          <w:sz w:val="20"/>
+          <w:szCs w:val="20"/>
+          <w:lang w:val="uk-UA" w:eastAsia="uk-UA"/>
+        </w:rPr>
+        <w:t xml:space="preserve">, </w:t>
+      </w:r>
+      <w:r>
+        <w:rPr>
+          <w:rFonts w:ascii="Consolas" w:eastAsia="Times New Roman" w:hAnsi="Consolas" w:cs="Courier New"/>
+          <w:color w:val="6897BB"/>
+          <w:sz w:val="20"/>
+          <w:szCs w:val="20"/>
+          <w:lang w:val="uk-UA" w:eastAsia="uk-UA"/>
+        </w:rPr>
+        <w:t>1</w:t>
+      </w:r>
+      <w:r>
+        <w:rPr>
+          <w:rFonts w:ascii="Consolas" w:eastAsia="Times New Roman" w:hAnsi="Consolas" w:cs="Courier New"/>
+          <w:color w:val="CC7832"/>
+          <w:sz w:val="20"/>
+          <w:szCs w:val="20"/>
+          <w:lang w:val="uk-UA" w:eastAsia="uk-UA"/>
+        </w:rPr>
+        <w:t xml:space="preserve">, </w:t>
+      </w:r>
+      <w:proofErr w:type="spellStart"/>
+      <w:r>
+        <w:rPr>
+          <w:rFonts w:ascii="Consolas" w:eastAsia="Times New Roman" w:hAnsi="Consolas" w:cs="Courier New"/>
+          <w:color w:val="A9B7C6"/>
+          <w:sz w:val="20"/>
+          <w:szCs w:val="20"/>
+          <w:lang w:val="uk-UA" w:eastAsia="uk-UA"/>
+        </w:rPr>
+        <w:t>tt</w:t>
+      </w:r>
+      <w:proofErr w:type="spellEnd"/>
+      <w:r>
+        <w:rPr>
+          <w:rFonts w:ascii="Consolas" w:eastAsia="Times New Roman" w:hAnsi="Consolas" w:cs="Courier New"/>
+          <w:color w:val="A9B7C6"/>
+          <w:sz w:val="20"/>
+          <w:szCs w:val="20"/>
+          <w:lang w:val="uk-UA" w:eastAsia="uk-UA"/>
+        </w:rPr>
+        <w:t>[</w:t>
+      </w:r>
+      <w:r>
+        <w:rPr>
+          <w:rFonts w:ascii="Consolas" w:eastAsia="Times New Roman" w:hAnsi="Consolas" w:cs="Courier New"/>
+          <w:color w:val="6897BB"/>
+          <w:sz w:val="20"/>
+          <w:szCs w:val="20"/>
+          <w:lang w:val="uk-UA" w:eastAsia="uk-UA"/>
+        </w:rPr>
+        <w:t>1</w:t>
+      </w:r>
+      <w:r>
+        <w:rPr>
+          <w:rFonts w:ascii="Consolas" w:eastAsia="Times New Roman" w:hAnsi="Consolas" w:cs="Courier New"/>
+          <w:color w:val="A9B7C6"/>
+          <w:sz w:val="20"/>
+          <w:szCs w:val="20"/>
+          <w:lang w:val="uk-UA" w:eastAsia="uk-UA"/>
+        </w:rPr>
+        <w:t>]]</w:t>
+      </w:r>
+      <w:r>
+        <w:rPr>
+          <w:rFonts w:ascii="Consolas" w:eastAsia="Times New Roman" w:hAnsi="Consolas" w:cs="Courier New"/>
+          <w:color w:val="CC7832"/>
+          <w:sz w:val="20"/>
+          <w:szCs w:val="20"/>
+          <w:lang w:val="uk-UA" w:eastAsia="uk-UA"/>
+        </w:rPr>
+        <w:t xml:space="preserve">, </w:t>
+      </w:r>
+      <w:r>
+        <w:rPr>
+          <w:rFonts w:ascii="Consolas" w:eastAsia="Times New Roman" w:hAnsi="Consolas" w:cs="Courier New"/>
+          <w:color w:val="A9B7C6"/>
+          <w:sz w:val="20"/>
+          <w:szCs w:val="20"/>
+          <w:lang w:val="uk-UA" w:eastAsia="uk-UA"/>
+        </w:rPr>
+        <w:t>[</w:t>
+      </w:r>
+      <w:r>
+        <w:rPr>
+          <w:rFonts w:ascii="Consolas" w:eastAsia="Times New Roman" w:hAnsi="Consolas" w:cs="Courier New"/>
+          <w:color w:val="6897BB"/>
+          <w:sz w:val="20"/>
+          <w:szCs w:val="20"/>
+          <w:lang w:val="uk-UA" w:eastAsia="uk-UA"/>
+        </w:rPr>
+        <w:t>0</w:t>
+      </w:r>
+      <w:r>
+        <w:rPr>
+          <w:rFonts w:ascii="Consolas" w:eastAsia="Times New Roman" w:hAnsi="Consolas" w:cs="Courier New"/>
+          <w:color w:val="CC7832"/>
+          <w:sz w:val="20"/>
+          <w:szCs w:val="20"/>
+          <w:lang w:val="uk-UA" w:eastAsia="uk-UA"/>
+        </w:rPr>
+        <w:t xml:space="preserve">, </w:t>
+      </w:r>
+      <w:r>
+        <w:rPr>
+          <w:rFonts w:ascii="Consolas" w:eastAsia="Times New Roman" w:hAnsi="Consolas" w:cs="Courier New"/>
+          <w:color w:val="6897BB"/>
+          <w:sz w:val="20"/>
+          <w:szCs w:val="20"/>
+          <w:lang w:val="uk-UA" w:eastAsia="uk-UA"/>
+        </w:rPr>
+        <w:t>0</w:t>
+      </w:r>
+      <w:r>
+        <w:rPr>
+          <w:rFonts w:ascii="Consolas" w:eastAsia="Times New Roman" w:hAnsi="Consolas" w:cs="Courier New"/>
+          <w:color w:val="CC7832"/>
+          <w:sz w:val="20"/>
+          <w:szCs w:val="20"/>
+          <w:lang w:val="uk-UA" w:eastAsia="uk-UA"/>
+        </w:rPr>
+        <w:t xml:space="preserve">, </w:t>
+      </w:r>
+      <w:r>
+        <w:rPr>
+          <w:rFonts w:ascii="Consolas" w:eastAsia="Times New Roman" w:hAnsi="Consolas" w:cs="Courier New"/>
+          <w:color w:val="6897BB"/>
+          <w:sz w:val="20"/>
+          <w:szCs w:val="20"/>
+          <w:lang w:val="uk-UA" w:eastAsia="uk-UA"/>
+        </w:rPr>
+        <w:t>1</w:t>
+      </w:r>
+      <w:r>
+        <w:rPr>
+          <w:rFonts w:ascii="Consolas" w:eastAsia="Times New Roman" w:hAnsi="Consolas" w:cs="Courier New"/>
+          <w:color w:val="A9B7C6"/>
+          <w:sz w:val="20"/>
+          <w:szCs w:val="20"/>
+          <w:lang w:val="uk-UA" w:eastAsia="uk-UA"/>
+        </w:rPr>
+        <w:t>]])</w:t>
+      </w:r>
+      <w:r>
+        <w:rPr>
+          <w:rFonts w:ascii="Consolas" w:eastAsia="Times New Roman" w:hAnsi="Consolas" w:cs="Courier New"/>
+          <w:color w:val="A9B7C6"/>
+          <w:sz w:val="20"/>
+          <w:szCs w:val="20"/>
+          <w:lang w:val="uk-UA" w:eastAsia="uk-UA"/>
+        </w:rPr>
+        <w:br/>
+        <w:t xml:space="preserve">    </w:t>
+      </w:r>
+      <w:proofErr w:type="spellStart"/>
+      <w:r>
+        <w:rPr>
+          <w:rFonts w:ascii="Consolas" w:eastAsia="Times New Roman" w:hAnsi="Consolas" w:cs="Courier New"/>
+          <w:color w:val="A9B7C6"/>
+          <w:sz w:val="20"/>
+          <w:szCs w:val="20"/>
+          <w:lang w:val="uk-UA" w:eastAsia="uk-UA"/>
+        </w:rPr>
+        <w:t>dictmatrix</w:t>
+      </w:r>
+      <w:proofErr w:type="spellEnd"/>
+      <w:r>
+        <w:rPr>
+          <w:rFonts w:ascii="Consolas" w:eastAsia="Times New Roman" w:hAnsi="Consolas" w:cs="Courier New"/>
+          <w:color w:val="A9B7C6"/>
+          <w:sz w:val="20"/>
+          <w:szCs w:val="20"/>
+          <w:lang w:val="uk-UA" w:eastAsia="uk-UA"/>
+        </w:rPr>
+        <w:t xml:space="preserve"> = {</w:t>
+      </w:r>
+      <w:r>
+        <w:rPr>
+          <w:rFonts w:ascii="Consolas" w:eastAsia="Times New Roman" w:hAnsi="Consolas" w:cs="Courier New"/>
+          <w:color w:val="A5C261"/>
+          <w:sz w:val="20"/>
+          <w:szCs w:val="20"/>
+          <w:lang w:val="uk-UA" w:eastAsia="uk-UA"/>
+        </w:rPr>
+        <w:t>'R'</w:t>
+      </w:r>
+      <w:r>
+        <w:rPr>
+          <w:rFonts w:ascii="Consolas" w:eastAsia="Times New Roman" w:hAnsi="Consolas" w:cs="Courier New"/>
+          <w:color w:val="A9B7C6"/>
+          <w:sz w:val="20"/>
+          <w:szCs w:val="20"/>
+          <w:lang w:val="uk-UA" w:eastAsia="uk-UA"/>
+        </w:rPr>
+        <w:t>: r</w:t>
+      </w:r>
+      <w:r>
+        <w:rPr>
+          <w:rFonts w:ascii="Consolas" w:eastAsia="Times New Roman" w:hAnsi="Consolas" w:cs="Courier New"/>
+          <w:color w:val="CC7832"/>
+          <w:sz w:val="20"/>
+          <w:szCs w:val="20"/>
+          <w:lang w:val="uk-UA" w:eastAsia="uk-UA"/>
+        </w:rPr>
+        <w:t xml:space="preserve">, </w:t>
+      </w:r>
+      <w:r>
+        <w:rPr>
+          <w:rFonts w:ascii="Consolas" w:eastAsia="Times New Roman" w:hAnsi="Consolas" w:cs="Courier New"/>
+          <w:color w:val="A5C261"/>
+          <w:sz w:val="20"/>
+          <w:szCs w:val="20"/>
+          <w:lang w:val="uk-UA" w:eastAsia="uk-UA"/>
+        </w:rPr>
+        <w:t>'T'</w:t>
+      </w:r>
+      <w:r>
+        <w:rPr>
+          <w:rFonts w:ascii="Consolas" w:eastAsia="Times New Roman" w:hAnsi="Consolas" w:cs="Courier New"/>
+          <w:color w:val="A9B7C6"/>
+          <w:sz w:val="20"/>
+          <w:szCs w:val="20"/>
+          <w:lang w:val="uk-UA" w:eastAsia="uk-UA"/>
+        </w:rPr>
+        <w:t>: t</w:t>
+      </w:r>
+      <w:r>
+        <w:rPr>
+          <w:rFonts w:ascii="Consolas" w:eastAsia="Times New Roman" w:hAnsi="Consolas" w:cs="Courier New"/>
+          <w:color w:val="CC7832"/>
+          <w:sz w:val="20"/>
+          <w:szCs w:val="20"/>
+          <w:lang w:val="uk-UA" w:eastAsia="uk-UA"/>
+        </w:rPr>
+        <w:t xml:space="preserve">, </w:t>
+      </w:r>
+      <w:r>
+        <w:rPr>
+          <w:rFonts w:ascii="Consolas" w:eastAsia="Times New Roman" w:hAnsi="Consolas" w:cs="Courier New"/>
+          <w:color w:val="A5C261"/>
+          <w:sz w:val="20"/>
+          <w:szCs w:val="20"/>
+          <w:lang w:val="uk-UA" w:eastAsia="uk-UA"/>
+        </w:rPr>
+        <w:t>'S'</w:t>
+      </w:r>
+      <w:r>
+        <w:rPr>
+          <w:rFonts w:ascii="Consolas" w:eastAsia="Times New Roman" w:hAnsi="Consolas" w:cs="Courier New"/>
+          <w:color w:val="A9B7C6"/>
+          <w:sz w:val="20"/>
+          <w:szCs w:val="20"/>
+          <w:lang w:val="uk-UA" w:eastAsia="uk-UA"/>
+        </w:rPr>
+        <w:t>: s}</w:t>
+      </w:r>
+      <w:r>
+        <w:rPr>
+          <w:rFonts w:ascii="Consolas" w:eastAsia="Times New Roman" w:hAnsi="Consolas" w:cs="Courier New"/>
+          <w:color w:val="A9B7C6"/>
+          <w:sz w:val="20"/>
+          <w:szCs w:val="20"/>
+          <w:lang w:val="uk-UA" w:eastAsia="uk-UA"/>
+        </w:rPr>
+        <w:br/>
+        <w:t xml:space="preserve">    </w:t>
+      </w:r>
+      <w:proofErr w:type="spellStart"/>
+      <w:r>
+        <w:rPr>
+          <w:rFonts w:ascii="Consolas" w:eastAsia="Times New Roman" w:hAnsi="Consolas" w:cs="Courier New"/>
+          <w:color w:val="A9B7C6"/>
+          <w:sz w:val="20"/>
+          <w:szCs w:val="20"/>
+          <w:lang w:val="uk-UA" w:eastAsia="uk-UA"/>
+        </w:rPr>
+        <w:t>vect</w:t>
+      </w:r>
+      <w:proofErr w:type="spellEnd"/>
+      <w:r>
+        <w:rPr>
+          <w:rFonts w:ascii="Consolas" w:eastAsia="Times New Roman" w:hAnsi="Consolas" w:cs="Courier New"/>
+          <w:color w:val="A9B7C6"/>
+          <w:sz w:val="20"/>
+          <w:szCs w:val="20"/>
+          <w:lang w:val="uk-UA" w:eastAsia="uk-UA"/>
+        </w:rPr>
+        <w:t xml:space="preserve"> = </w:t>
+      </w:r>
+      <w:r>
+        <w:rPr>
+          <w:rFonts w:ascii="Consolas" w:eastAsia="Times New Roman" w:hAnsi="Consolas" w:cs="Courier New"/>
+          <w:color w:val="6897BB"/>
+          <w:sz w:val="20"/>
+          <w:szCs w:val="20"/>
+          <w:lang w:val="uk-UA" w:eastAsia="uk-UA"/>
+        </w:rPr>
+        <w:t>1</w:t>
+      </w:r>
+      <w:r>
+        <w:rPr>
+          <w:rFonts w:ascii="Consolas" w:eastAsia="Times New Roman" w:hAnsi="Consolas" w:cs="Courier New"/>
+          <w:color w:val="6897BB"/>
+          <w:sz w:val="20"/>
+          <w:szCs w:val="20"/>
+          <w:lang w:val="uk-UA" w:eastAsia="uk-UA"/>
+        </w:rPr>
+        <w:br/>
+        <w:t xml:space="preserve">    </w:t>
+      </w:r>
+      <w:proofErr w:type="spellStart"/>
+      <w:r>
+        <w:rPr>
+          <w:rFonts w:ascii="Consolas" w:eastAsia="Times New Roman" w:hAnsi="Consolas" w:cs="Courier New"/>
+          <w:color w:val="CC7832"/>
+          <w:sz w:val="20"/>
+          <w:szCs w:val="20"/>
+          <w:lang w:val="uk-UA" w:eastAsia="uk-UA"/>
+        </w:rPr>
+        <w:t>for</w:t>
+      </w:r>
+      <w:proofErr w:type="spellEnd"/>
+      <w:r>
+        <w:rPr>
+          <w:rFonts w:ascii="Consolas" w:eastAsia="Times New Roman" w:hAnsi="Consolas" w:cs="Courier New"/>
+          <w:color w:val="CC7832"/>
+          <w:sz w:val="20"/>
+          <w:szCs w:val="20"/>
+          <w:lang w:val="uk-UA" w:eastAsia="uk-UA"/>
+        </w:rPr>
+        <w:t xml:space="preserve"> </w:t>
+      </w:r>
+      <w:r>
+        <w:rPr>
+          <w:rFonts w:ascii="Consolas" w:eastAsia="Times New Roman" w:hAnsi="Consolas" w:cs="Courier New"/>
+          <w:color w:val="A9B7C6"/>
+          <w:sz w:val="20"/>
+          <w:szCs w:val="20"/>
+          <w:lang w:val="uk-UA" w:eastAsia="uk-UA"/>
+        </w:rPr>
+        <w:t xml:space="preserve">i </w:t>
+      </w:r>
+      <w:proofErr w:type="spellStart"/>
+      <w:r>
+        <w:rPr>
+          <w:rFonts w:ascii="Consolas" w:eastAsia="Times New Roman" w:hAnsi="Consolas" w:cs="Courier New"/>
+          <w:color w:val="CC7832"/>
+          <w:sz w:val="20"/>
+          <w:szCs w:val="20"/>
+          <w:lang w:val="uk-UA" w:eastAsia="uk-UA"/>
+        </w:rPr>
+        <w:t>in</w:t>
+      </w:r>
+      <w:proofErr w:type="spellEnd"/>
+      <w:r>
+        <w:rPr>
+          <w:rFonts w:ascii="Consolas" w:eastAsia="Times New Roman" w:hAnsi="Consolas" w:cs="Courier New"/>
+          <w:color w:val="CC7832"/>
+          <w:sz w:val="20"/>
+          <w:szCs w:val="20"/>
+          <w:lang w:val="uk-UA" w:eastAsia="uk-UA"/>
+        </w:rPr>
+        <w:t xml:space="preserve"> </w:t>
+      </w:r>
+      <w:proofErr w:type="spellStart"/>
+      <w:r>
+        <w:rPr>
+          <w:rFonts w:ascii="Consolas" w:eastAsia="Times New Roman" w:hAnsi="Consolas" w:cs="Courier New"/>
+          <w:color w:val="A9B7C6"/>
+          <w:sz w:val="20"/>
+          <w:szCs w:val="20"/>
+          <w:lang w:val="uk-UA" w:eastAsia="uk-UA"/>
+        </w:rPr>
+        <w:t>sequence</w:t>
+      </w:r>
+      <w:proofErr w:type="spellEnd"/>
+      <w:r>
+        <w:rPr>
+          <w:rFonts w:ascii="Consolas" w:eastAsia="Times New Roman" w:hAnsi="Consolas" w:cs="Courier New"/>
+          <w:color w:val="A9B7C6"/>
+          <w:sz w:val="20"/>
+          <w:szCs w:val="20"/>
+          <w:lang w:val="uk-UA" w:eastAsia="uk-UA"/>
         </w:rPr>
         <w:t>:</w:t>
       </w:r>
-    </w:p>
-    <w:p>
-      <w:pPr>
-        <w:spacing w:after="0" w:line="240" w:lineRule="auto"/>
-        <w:rPr>
-          <w:rStyle w:val="hps"/>
-          <w:rFonts w:ascii="Courier New" w:hAnsi="Courier New" w:cs="Courier New"/>
-          <w:sz w:val="20"/>
-          <w:szCs w:val="20"/>
-          <w:lang w:val="uk-UA"/>
-        </w:rPr>
-      </w:pPr>
-      <w:r>
-        <w:rPr>
-          <w:rStyle w:val="hps"/>
-          <w:rFonts w:ascii="Courier New" w:hAnsi="Courier New" w:cs="Courier New"/>
-          <w:sz w:val="20"/>
-          <w:szCs w:val="20"/>
-          <w:lang w:val="uk-UA"/>
-        </w:rPr>
-        <w:t xml:space="preserve">    """</w:t>
-      </w:r>
-    </w:p>
-    <w:p>
-      <w:pPr>
-        <w:spacing w:after="0" w:line="240" w:lineRule="auto"/>
-        <w:rPr>
-          <w:rStyle w:val="hps"/>
-          <w:rFonts w:ascii="Courier New" w:hAnsi="Courier New" w:cs="Courier New"/>
-          <w:sz w:val="20"/>
-          <w:szCs w:val="20"/>
-          <w:lang w:val="uk-UA"/>
-        </w:rPr>
-      </w:pPr>
-      <w:r>
-        <w:rPr>
-          <w:rStyle w:val="hps"/>
-          <w:rFonts w:ascii="Courier New" w:hAnsi="Courier New" w:cs="Courier New"/>
-          <w:sz w:val="20"/>
-          <w:szCs w:val="20"/>
-          <w:lang w:val="uk-UA"/>
-        </w:rPr>
+      <w:r>
+        <w:rPr>
+          <w:rFonts w:ascii="Consolas" w:eastAsia="Times New Roman" w:hAnsi="Consolas" w:cs="Courier New"/>
+          <w:color w:val="A9B7C6"/>
+          <w:sz w:val="20"/>
+          <w:szCs w:val="20"/>
+          <w:lang w:val="uk-UA" w:eastAsia="uk-UA"/>
+        </w:rPr>
+        <w:br/>
+        <w:t xml:space="preserve">        </w:t>
+      </w:r>
+      <w:proofErr w:type="spellStart"/>
+      <w:r>
+        <w:rPr>
+          <w:rFonts w:ascii="Consolas" w:eastAsia="Times New Roman" w:hAnsi="Consolas" w:cs="Courier New"/>
+          <w:color w:val="A9B7C6"/>
+          <w:sz w:val="20"/>
+          <w:szCs w:val="20"/>
+          <w:lang w:val="uk-UA" w:eastAsia="uk-UA"/>
+        </w:rPr>
+        <w:t>matr</w:t>
+      </w:r>
+      <w:proofErr w:type="spellEnd"/>
+      <w:r>
+        <w:rPr>
+          <w:rFonts w:ascii="Consolas" w:eastAsia="Times New Roman" w:hAnsi="Consolas" w:cs="Courier New"/>
+          <w:color w:val="A9B7C6"/>
+          <w:sz w:val="20"/>
+          <w:szCs w:val="20"/>
+          <w:lang w:val="uk-UA" w:eastAsia="uk-UA"/>
+        </w:rPr>
+        <w:t xml:space="preserve"> = </w:t>
+      </w:r>
+      <w:proofErr w:type="spellStart"/>
+      <w:r>
+        <w:rPr>
+          <w:rFonts w:ascii="Consolas" w:eastAsia="Times New Roman" w:hAnsi="Consolas" w:cs="Courier New"/>
+          <w:color w:val="A9B7C6"/>
+          <w:sz w:val="20"/>
+          <w:szCs w:val="20"/>
+          <w:lang w:val="uk-UA" w:eastAsia="uk-UA"/>
+        </w:rPr>
+        <w:t>dictmatrix</w:t>
+      </w:r>
+      <w:proofErr w:type="spellEnd"/>
+      <w:r>
+        <w:rPr>
+          <w:rFonts w:ascii="Consolas" w:eastAsia="Times New Roman" w:hAnsi="Consolas" w:cs="Courier New"/>
+          <w:color w:val="A9B7C6"/>
+          <w:sz w:val="20"/>
+          <w:szCs w:val="20"/>
+          <w:lang w:val="uk-UA" w:eastAsia="uk-UA"/>
+        </w:rPr>
+        <w:t>[i]</w:t>
+      </w:r>
+      <w:r>
+        <w:rPr>
+          <w:rFonts w:ascii="Consolas" w:eastAsia="Times New Roman" w:hAnsi="Consolas" w:cs="Courier New"/>
+          <w:color w:val="A9B7C6"/>
+          <w:sz w:val="20"/>
+          <w:szCs w:val="20"/>
+          <w:lang w:val="uk-UA" w:eastAsia="uk-UA"/>
+        </w:rPr>
+        <w:br/>
+        <w:t xml:space="preserve">        </w:t>
+      </w:r>
+      <w:proofErr w:type="spellStart"/>
+      <w:r>
+        <w:rPr>
+          <w:rFonts w:ascii="Consolas" w:eastAsia="Times New Roman" w:hAnsi="Consolas" w:cs="Courier New"/>
+          <w:color w:val="A9B7C6"/>
+          <w:sz w:val="20"/>
+          <w:szCs w:val="20"/>
+          <w:lang w:val="uk-UA" w:eastAsia="uk-UA"/>
+        </w:rPr>
+        <w:t>vect</w:t>
+      </w:r>
+      <w:proofErr w:type="spellEnd"/>
+      <w:r>
+        <w:rPr>
+          <w:rFonts w:ascii="Consolas" w:eastAsia="Times New Roman" w:hAnsi="Consolas" w:cs="Courier New"/>
+          <w:color w:val="A9B7C6"/>
+          <w:sz w:val="20"/>
+          <w:szCs w:val="20"/>
+          <w:lang w:val="uk-UA" w:eastAsia="uk-UA"/>
+        </w:rPr>
+        <w:t xml:space="preserve"> = </w:t>
+      </w:r>
+      <w:proofErr w:type="spellStart"/>
+      <w:r>
+        <w:rPr>
+          <w:rFonts w:ascii="Consolas" w:eastAsia="Times New Roman" w:hAnsi="Consolas" w:cs="Courier New"/>
+          <w:color w:val="A9B7C6"/>
+          <w:sz w:val="20"/>
+          <w:szCs w:val="20"/>
+          <w:lang w:val="uk-UA" w:eastAsia="uk-UA"/>
+        </w:rPr>
+        <w:t>vect</w:t>
+      </w:r>
+      <w:proofErr w:type="spellEnd"/>
+      <w:r>
+        <w:rPr>
+          <w:rFonts w:ascii="Consolas" w:eastAsia="Times New Roman" w:hAnsi="Consolas" w:cs="Courier New"/>
+          <w:color w:val="A9B7C6"/>
+          <w:sz w:val="20"/>
+          <w:szCs w:val="20"/>
+          <w:lang w:val="uk-UA" w:eastAsia="uk-UA"/>
+        </w:rPr>
+        <w:t>*</w:t>
+      </w:r>
+      <w:proofErr w:type="spellStart"/>
+      <w:r>
+        <w:rPr>
+          <w:rFonts w:ascii="Consolas" w:eastAsia="Times New Roman" w:hAnsi="Consolas" w:cs="Courier New"/>
+          <w:color w:val="A9B7C6"/>
+          <w:sz w:val="20"/>
+          <w:szCs w:val="20"/>
+          <w:lang w:val="uk-UA" w:eastAsia="uk-UA"/>
+        </w:rPr>
+        <w:t>matr</w:t>
+      </w:r>
+      <w:proofErr w:type="spellEnd"/>
+      <w:r>
+        <w:rPr>
+          <w:rFonts w:ascii="Consolas" w:eastAsia="Times New Roman" w:hAnsi="Consolas" w:cs="Courier New"/>
+          <w:color w:val="A9B7C6"/>
+          <w:sz w:val="20"/>
+          <w:szCs w:val="20"/>
+          <w:lang w:val="uk-UA" w:eastAsia="uk-UA"/>
+        </w:rPr>
+        <w:br/>
         <w:t xml:space="preserve">    </w:t>
       </w:r>
       <w:proofErr w:type="spellStart"/>
       <w:r>
         <w:rPr>
-          <w:rStyle w:val="hps"/>
-          <w:rFonts w:ascii="Courier New" w:hAnsi="Courier New" w:cs="Courier New"/>
-          <w:sz w:val="20"/>
-          <w:szCs w:val="20"/>
-          <w:lang w:val="uk-UA"/>
-        </w:rPr>
-        <w:t>Finds</w:t>
-      </w:r>
-      <w:proofErr w:type="spellEnd"/>
-      <w:r>
-        <w:rPr>
-          <w:rStyle w:val="hps"/>
-          <w:rFonts w:ascii="Courier New" w:hAnsi="Courier New" w:cs="Courier New"/>
-          <w:sz w:val="20"/>
-          <w:szCs w:val="20"/>
-          <w:lang w:val="uk-UA"/>
-        </w:rPr>
-        <w:t xml:space="preserve"> a </w:t>
-      </w:r>
-      <w:r>
-        <w:rPr>
-          <w:rStyle w:val="hps"/>
-          <w:rFonts w:ascii="Courier New" w:hAnsi="Courier New" w:cs="Courier New"/>
-          <w:sz w:val="20"/>
-          <w:szCs w:val="20"/>
-          <w:lang w:val="en-US"/>
-        </w:rPr>
-        <w:t>transformation vector in 2D</w:t>
-      </w:r>
-      <w:r>
-        <w:rPr>
-          <w:rStyle w:val="hps"/>
-          <w:rFonts w:ascii="Courier New" w:hAnsi="Courier New" w:cs="Courier New"/>
-          <w:sz w:val="20"/>
-          <w:szCs w:val="20"/>
-          <w:lang w:val="uk-UA"/>
-        </w:rPr>
-        <w:t>.</w:t>
-      </w:r>
-    </w:p>
-    <w:p>
-      <w:pPr>
-        <w:spacing w:after="0" w:line="240" w:lineRule="auto"/>
-        <w:rPr>
-          <w:rStyle w:val="hps"/>
-          <w:rFonts w:ascii="Courier New" w:hAnsi="Courier New" w:cs="Courier New"/>
-          <w:sz w:val="20"/>
-          <w:szCs w:val="20"/>
-          <w:lang w:val="uk-UA"/>
-        </w:rPr>
-      </w:pPr>
-    </w:p>
-    <w:p>
-      <w:pPr>
-        <w:spacing w:after="0" w:line="240" w:lineRule="auto"/>
-        <w:rPr>
-          <w:rStyle w:val="hps"/>
-          <w:rFonts w:ascii="Courier New" w:hAnsi="Courier New" w:cs="Courier New"/>
-          <w:sz w:val="20"/>
-          <w:szCs w:val="20"/>
-          <w:lang w:val="en-US"/>
-        </w:rPr>
-      </w:pPr>
-      <w:r>
-        <w:rPr>
-          <w:rStyle w:val="hps"/>
-          <w:rFonts w:ascii="Courier New" w:hAnsi="Courier New" w:cs="Courier New"/>
-          <w:sz w:val="20"/>
-          <w:szCs w:val="20"/>
-          <w:lang w:val="uk-UA"/>
-        </w:rPr>
+          <w:rFonts w:ascii="Consolas" w:eastAsia="Times New Roman" w:hAnsi="Consolas" w:cs="Courier New"/>
+          <w:color w:val="A9B7C6"/>
+          <w:sz w:val="20"/>
+          <w:szCs w:val="20"/>
+          <w:lang w:val="uk-UA" w:eastAsia="uk-UA"/>
+        </w:rPr>
+        <w:t>outvector</w:t>
+      </w:r>
+      <w:proofErr w:type="spellEnd"/>
+      <w:r>
+        <w:rPr>
+          <w:rFonts w:ascii="Consolas" w:eastAsia="Times New Roman" w:hAnsi="Consolas" w:cs="Courier New"/>
+          <w:color w:val="A9B7C6"/>
+          <w:sz w:val="20"/>
+          <w:szCs w:val="20"/>
+          <w:lang w:val="uk-UA" w:eastAsia="uk-UA"/>
+        </w:rPr>
+        <w:t xml:space="preserve"> = </w:t>
+      </w:r>
+      <w:proofErr w:type="spellStart"/>
+      <w:r>
+        <w:rPr>
+          <w:rFonts w:ascii="Consolas" w:eastAsia="Times New Roman" w:hAnsi="Consolas" w:cs="Courier New"/>
+          <w:color w:val="A9B7C6"/>
+          <w:sz w:val="20"/>
+          <w:szCs w:val="20"/>
+          <w:lang w:val="uk-UA" w:eastAsia="uk-UA"/>
+        </w:rPr>
+        <w:t>np.ravel</w:t>
+      </w:r>
+      <w:proofErr w:type="spellEnd"/>
+      <w:r>
+        <w:rPr>
+          <w:rFonts w:ascii="Consolas" w:eastAsia="Times New Roman" w:hAnsi="Consolas" w:cs="Courier New"/>
+          <w:color w:val="A9B7C6"/>
+          <w:sz w:val="20"/>
+          <w:szCs w:val="20"/>
+          <w:lang w:val="uk-UA" w:eastAsia="uk-UA"/>
+        </w:rPr>
+        <w:t>(</w:t>
+      </w:r>
+      <w:proofErr w:type="spellStart"/>
+      <w:r>
+        <w:rPr>
+          <w:rFonts w:ascii="Consolas" w:eastAsia="Times New Roman" w:hAnsi="Consolas" w:cs="Courier New"/>
+          <w:color w:val="A9B7C6"/>
+          <w:sz w:val="20"/>
+          <w:szCs w:val="20"/>
+          <w:lang w:val="uk-UA" w:eastAsia="uk-UA"/>
+        </w:rPr>
+        <w:t>vect</w:t>
+      </w:r>
+      <w:proofErr w:type="spellEnd"/>
+      <w:r>
+        <w:rPr>
+          <w:rFonts w:ascii="Consolas" w:eastAsia="Times New Roman" w:hAnsi="Consolas" w:cs="Courier New"/>
+          <w:color w:val="A9B7C6"/>
+          <w:sz w:val="20"/>
+          <w:szCs w:val="20"/>
+          <w:lang w:val="uk-UA" w:eastAsia="uk-UA"/>
+        </w:rPr>
+        <w:t>*v)</w:t>
+      </w:r>
+      <w:r>
+        <w:rPr>
+          <w:rFonts w:ascii="Consolas" w:eastAsia="Times New Roman" w:hAnsi="Consolas" w:cs="Courier New"/>
+          <w:color w:val="A9B7C6"/>
+          <w:sz w:val="20"/>
+          <w:szCs w:val="20"/>
+          <w:lang w:val="uk-UA" w:eastAsia="uk-UA"/>
+        </w:rPr>
+        <w:br/>
         <w:t xml:space="preserve">    </w:t>
       </w:r>
       <w:proofErr w:type="spellStart"/>
       <w:r>
         <w:rPr>
-          <w:rFonts w:ascii="Courier New" w:hAnsi="Courier New" w:cs="Courier New"/>
-          <w:sz w:val="20"/>
-          <w:szCs w:val="20"/>
-          <w:lang w:val="en-US"/>
-        </w:rPr>
-        <w:t>inMatrix</w:t>
-      </w:r>
-      <w:proofErr w:type="spellEnd"/>
-      <w:r>
-        <w:rPr>
-          <w:rStyle w:val="hps"/>
-          <w:rFonts w:ascii="Courier New" w:hAnsi="Courier New" w:cs="Courier New"/>
-          <w:sz w:val="20"/>
-          <w:szCs w:val="20"/>
-          <w:lang w:val="uk-UA"/>
-        </w:rPr>
-        <w:t xml:space="preserve">: </w:t>
-      </w:r>
-      <w:r>
-        <w:rPr>
-          <w:rStyle w:val="hps"/>
-          <w:rFonts w:ascii="Courier New" w:hAnsi="Courier New" w:cs="Courier New"/>
-          <w:sz w:val="20"/>
-          <w:szCs w:val="20"/>
-          <w:lang w:val="en-US"/>
-        </w:rPr>
-        <w:t>dictionary of transformation matrix</w:t>
-      </w:r>
-    </w:p>
-    <w:p>
-      <w:pPr>
-        <w:spacing w:after="0" w:line="240" w:lineRule="auto"/>
-        <w:rPr>
-          <w:rFonts w:ascii="Courier New" w:hAnsi="Courier New" w:cs="Courier New"/>
-          <w:sz w:val="20"/>
-          <w:szCs w:val="20"/>
-          <w:lang w:val="en-US"/>
-        </w:rPr>
-      </w:pPr>
-      <w:r>
-        <w:rPr>
-          <w:rFonts w:ascii="Courier New" w:hAnsi="Courier New" w:cs="Courier New"/>
-          <w:sz w:val="20"/>
-          <w:szCs w:val="20"/>
-          <w:lang w:val="en-US"/>
-        </w:rPr>
+          <w:rFonts w:ascii="Consolas" w:eastAsia="Times New Roman" w:hAnsi="Consolas" w:cs="Courier New"/>
+          <w:color w:val="A9B7C6"/>
+          <w:sz w:val="20"/>
+          <w:szCs w:val="20"/>
+          <w:lang w:val="uk-UA" w:eastAsia="uk-UA"/>
+        </w:rPr>
+        <w:t>outtuple</w:t>
+      </w:r>
+      <w:proofErr w:type="spellEnd"/>
+      <w:r>
+        <w:rPr>
+          <w:rFonts w:ascii="Consolas" w:eastAsia="Times New Roman" w:hAnsi="Consolas" w:cs="Courier New"/>
+          <w:color w:val="A9B7C6"/>
+          <w:sz w:val="20"/>
+          <w:szCs w:val="20"/>
+          <w:lang w:val="uk-UA" w:eastAsia="uk-UA"/>
+        </w:rPr>
+        <w:t xml:space="preserve"> = (</w:t>
+      </w:r>
+      <w:proofErr w:type="spellStart"/>
+      <w:r>
+        <w:rPr>
+          <w:rFonts w:ascii="Consolas" w:eastAsia="Times New Roman" w:hAnsi="Consolas" w:cs="Courier New"/>
+          <w:color w:val="A9B7C6"/>
+          <w:sz w:val="20"/>
+          <w:szCs w:val="20"/>
+          <w:lang w:val="uk-UA" w:eastAsia="uk-UA"/>
+        </w:rPr>
+        <w:t>outvector</w:t>
+      </w:r>
+      <w:proofErr w:type="spellEnd"/>
+      <w:r>
+        <w:rPr>
+          <w:rFonts w:ascii="Consolas" w:eastAsia="Times New Roman" w:hAnsi="Consolas" w:cs="Courier New"/>
+          <w:color w:val="A9B7C6"/>
+          <w:sz w:val="20"/>
+          <w:szCs w:val="20"/>
+          <w:lang w:val="uk-UA" w:eastAsia="uk-UA"/>
+        </w:rPr>
+        <w:t>[</w:t>
+      </w:r>
+      <w:r>
+        <w:rPr>
+          <w:rFonts w:ascii="Consolas" w:eastAsia="Times New Roman" w:hAnsi="Consolas" w:cs="Courier New"/>
+          <w:color w:val="6897BB"/>
+          <w:sz w:val="20"/>
+          <w:szCs w:val="20"/>
+          <w:lang w:val="uk-UA" w:eastAsia="uk-UA"/>
+        </w:rPr>
+        <w:t>0</w:t>
+      </w:r>
+      <w:r>
+        <w:rPr>
+          <w:rFonts w:ascii="Consolas" w:eastAsia="Times New Roman" w:hAnsi="Consolas" w:cs="Courier New"/>
+          <w:color w:val="A9B7C6"/>
+          <w:sz w:val="20"/>
+          <w:szCs w:val="20"/>
+          <w:lang w:val="uk-UA" w:eastAsia="uk-UA"/>
+        </w:rPr>
+        <w:t>]</w:t>
+      </w:r>
+      <w:r>
+        <w:rPr>
+          <w:rFonts w:ascii="Consolas" w:eastAsia="Times New Roman" w:hAnsi="Consolas" w:cs="Courier New"/>
+          <w:color w:val="CC7832"/>
+          <w:sz w:val="20"/>
+          <w:szCs w:val="20"/>
+          <w:lang w:val="uk-UA" w:eastAsia="uk-UA"/>
+        </w:rPr>
+        <w:t xml:space="preserve">, </w:t>
+      </w:r>
+      <w:proofErr w:type="spellStart"/>
+      <w:r>
+        <w:rPr>
+          <w:rFonts w:ascii="Consolas" w:eastAsia="Times New Roman" w:hAnsi="Consolas" w:cs="Courier New"/>
+          <w:color w:val="A9B7C6"/>
+          <w:sz w:val="20"/>
+          <w:szCs w:val="20"/>
+          <w:lang w:val="uk-UA" w:eastAsia="uk-UA"/>
+        </w:rPr>
+        <w:t>outvector</w:t>
+      </w:r>
+      <w:proofErr w:type="spellEnd"/>
+      <w:r>
+        <w:rPr>
+          <w:rFonts w:ascii="Consolas" w:eastAsia="Times New Roman" w:hAnsi="Consolas" w:cs="Courier New"/>
+          <w:color w:val="A9B7C6"/>
+          <w:sz w:val="20"/>
+          <w:szCs w:val="20"/>
+          <w:lang w:val="uk-UA" w:eastAsia="uk-UA"/>
+        </w:rPr>
+        <w:t>[</w:t>
+      </w:r>
+      <w:r>
+        <w:rPr>
+          <w:rFonts w:ascii="Consolas" w:eastAsia="Times New Roman" w:hAnsi="Consolas" w:cs="Courier New"/>
+          <w:color w:val="6897BB"/>
+          <w:sz w:val="20"/>
+          <w:szCs w:val="20"/>
+          <w:lang w:val="uk-UA" w:eastAsia="uk-UA"/>
+        </w:rPr>
+        <w:t>1</w:t>
+      </w:r>
+      <w:r>
+        <w:rPr>
+          <w:rFonts w:ascii="Consolas" w:eastAsia="Times New Roman" w:hAnsi="Consolas" w:cs="Courier New"/>
+          <w:color w:val="A9B7C6"/>
+          <w:sz w:val="20"/>
+          <w:szCs w:val="20"/>
+          <w:lang w:val="uk-UA" w:eastAsia="uk-UA"/>
+        </w:rPr>
+        <w:t>]</w:t>
+      </w:r>
+      <w:r>
+        <w:rPr>
+          <w:rFonts w:ascii="Consolas" w:eastAsia="Times New Roman" w:hAnsi="Consolas" w:cs="Courier New"/>
+          <w:color w:val="CC7832"/>
+          <w:sz w:val="20"/>
+          <w:szCs w:val="20"/>
+          <w:lang w:val="uk-UA" w:eastAsia="uk-UA"/>
+        </w:rPr>
+        <w:t xml:space="preserve">, </w:t>
+      </w:r>
+      <w:proofErr w:type="spellStart"/>
+      <w:r>
+        <w:rPr>
+          <w:rFonts w:ascii="Consolas" w:eastAsia="Times New Roman" w:hAnsi="Consolas" w:cs="Courier New"/>
+          <w:color w:val="A9B7C6"/>
+          <w:sz w:val="20"/>
+          <w:szCs w:val="20"/>
+          <w:lang w:val="uk-UA" w:eastAsia="uk-UA"/>
+        </w:rPr>
+        <w:t>outvector</w:t>
+      </w:r>
+      <w:proofErr w:type="spellEnd"/>
+      <w:r>
+        <w:rPr>
+          <w:rFonts w:ascii="Consolas" w:eastAsia="Times New Roman" w:hAnsi="Consolas" w:cs="Courier New"/>
+          <w:color w:val="A9B7C6"/>
+          <w:sz w:val="20"/>
+          <w:szCs w:val="20"/>
+          <w:lang w:val="uk-UA" w:eastAsia="uk-UA"/>
+        </w:rPr>
+        <w:t>[</w:t>
+      </w:r>
+      <w:r>
+        <w:rPr>
+          <w:rFonts w:ascii="Consolas" w:eastAsia="Times New Roman" w:hAnsi="Consolas" w:cs="Courier New"/>
+          <w:color w:val="6897BB"/>
+          <w:sz w:val="20"/>
+          <w:szCs w:val="20"/>
+          <w:lang w:val="uk-UA" w:eastAsia="uk-UA"/>
+        </w:rPr>
+        <w:t>2</w:t>
+      </w:r>
+      <w:r>
+        <w:rPr>
+          <w:rFonts w:ascii="Consolas" w:eastAsia="Times New Roman" w:hAnsi="Consolas" w:cs="Courier New"/>
+          <w:color w:val="A9B7C6"/>
+          <w:sz w:val="20"/>
+          <w:szCs w:val="20"/>
+          <w:lang w:val="uk-UA" w:eastAsia="uk-UA"/>
+        </w:rPr>
+        <w:t>])</w:t>
+      </w:r>
+      <w:r>
+        <w:rPr>
+          <w:rFonts w:ascii="Consolas" w:eastAsia="Times New Roman" w:hAnsi="Consolas" w:cs="Courier New"/>
+          <w:color w:val="A9B7C6"/>
+          <w:sz w:val="20"/>
+          <w:szCs w:val="20"/>
+          <w:lang w:val="uk-UA" w:eastAsia="uk-UA"/>
+        </w:rPr>
+        <w:br/>
         <w:t xml:space="preserve">    </w:t>
       </w:r>
       <w:proofErr w:type="spellStart"/>
       <w:r>
         <w:rPr>
-          <w:rFonts w:ascii="Courier New" w:hAnsi="Courier New" w:cs="Courier New"/>
-          <w:sz w:val="20"/>
-          <w:szCs w:val="20"/>
-          <w:lang w:val="en-US"/>
-        </w:rPr>
-        <w:t>inMatrix</w:t>
-      </w:r>
-      <w:proofErr w:type="spellEnd"/>
-      <w:r>
-        <w:rPr>
-          <w:rFonts w:ascii="Courier New" w:hAnsi="Courier New" w:cs="Courier New"/>
-          <w:sz w:val="20"/>
-          <w:szCs w:val="20"/>
-          <w:lang w:val="en-US"/>
-        </w:rPr>
-        <w:t xml:space="preserve"> = {'R':(angle),'T':(</w:t>
-      </w:r>
-      <m:oMath>
-        <m:r>
-          <w:rPr>
-            <w:rFonts w:ascii="Cambria Math" w:hAnsi="Cambria Math" w:cs="Courier New"/>
-            <w:sz w:val="20"/>
-            <w:szCs w:val="20"/>
-            <w:lang w:val="en-US"/>
-          </w:rPr>
-          <m:t xml:space="preserve"> </m:t>
-        </m:r>
-        <m:sSub>
-          <m:sSubPr>
-            <m:ctrlPr>
-              <w:rPr>
-                <w:rFonts w:ascii="Cambria Math" w:hAnsi="Cambria Math" w:cs="Courier New"/>
-                <w:i/>
-                <w:iCs/>
-                <w:sz w:val="20"/>
-                <w:szCs w:val="20"/>
-                <w:lang w:val="en-US"/>
-              </w:rPr>
-            </m:ctrlPr>
-          </m:sSubPr>
-          <m:e>
-            <m:r>
-              <w:rPr>
-                <w:rFonts w:ascii="Cambria Math" w:hAnsi="Cambria Math" w:cs="Courier New"/>
-                <w:sz w:val="20"/>
-                <w:szCs w:val="20"/>
-                <w:lang w:val="en-US"/>
-              </w:rPr>
-              <m:t>T</m:t>
-            </m:r>
-          </m:e>
-          <m:sub>
-            <m:r>
-              <w:rPr>
-                <w:rFonts w:ascii="Cambria Math" w:hAnsi="Cambria Math" w:cs="Courier New"/>
-                <w:sz w:val="20"/>
-                <w:szCs w:val="20"/>
-                <w:lang w:val="en-US"/>
-              </w:rPr>
-              <m:t>x</m:t>
-            </m:r>
-          </m:sub>
-        </m:sSub>
-      </m:oMath>
-      <w:r>
-        <w:rPr>
-          <w:rFonts w:ascii="Courier New" w:hAnsi="Courier New" w:cs="Courier New"/>
-          <w:sz w:val="20"/>
-          <w:szCs w:val="20"/>
-          <w:lang w:val="en-US"/>
-        </w:rPr>
-        <w:t>,</w:t>
-      </w:r>
-      <m:oMath>
-        <m:r>
-          <w:rPr>
-            <w:rFonts w:ascii="Cambria Math" w:hAnsi="Cambria Math" w:cs="Courier New"/>
-            <w:sz w:val="20"/>
-            <w:szCs w:val="20"/>
-            <w:lang w:val="en-US"/>
-          </w:rPr>
-          <m:t xml:space="preserve"> </m:t>
-        </m:r>
-        <m:sSub>
-          <m:sSubPr>
-            <m:ctrlPr>
-              <w:rPr>
-                <w:rFonts w:ascii="Cambria Math" w:hAnsi="Cambria Math" w:cs="Courier New"/>
-                <w:i/>
-                <w:iCs/>
-                <w:sz w:val="20"/>
-                <w:szCs w:val="20"/>
-                <w:lang w:val="en-US"/>
-              </w:rPr>
-            </m:ctrlPr>
-          </m:sSubPr>
-          <m:e>
-            <m:r>
-              <w:rPr>
-                <w:rFonts w:ascii="Cambria Math" w:hAnsi="Cambria Math" w:cs="Courier New"/>
-                <w:sz w:val="20"/>
-                <w:szCs w:val="20"/>
-                <w:lang w:val="en-US"/>
-              </w:rPr>
-              <m:t>T</m:t>
-            </m:r>
-          </m:e>
-          <m:sub>
-            <m:r>
-              <w:rPr>
-                <w:rFonts w:ascii="Cambria Math" w:hAnsi="Cambria Math" w:cs="Courier New"/>
-                <w:sz w:val="20"/>
-                <w:szCs w:val="20"/>
-                <w:lang w:val="en-US"/>
-              </w:rPr>
-              <m:t>y</m:t>
-            </m:r>
-          </m:sub>
-        </m:sSub>
-      </m:oMath>
-      <w:r>
-        <w:rPr>
-          <w:rFonts w:ascii="Courier New" w:hAnsi="Courier New" w:cs="Courier New"/>
-          <w:sz w:val="20"/>
-          <w:szCs w:val="20"/>
-          <w:lang w:val="en-US"/>
-        </w:rPr>
-        <w:t>),'S':(</w:t>
-      </w:r>
-      <m:oMath>
-        <m:r>
-          <w:rPr>
-            <w:rFonts w:ascii="Cambria Math" w:hAnsi="Cambria Math" w:cs="Courier New"/>
-            <w:sz w:val="20"/>
-            <w:szCs w:val="20"/>
-            <w:lang w:val="en-US"/>
-          </w:rPr>
-          <m:t xml:space="preserve"> </m:t>
-        </m:r>
-        <m:sSub>
-          <m:sSubPr>
-            <m:ctrlPr>
-              <w:rPr>
-                <w:rFonts w:ascii="Cambria Math" w:hAnsi="Cambria Math" w:cs="Courier New"/>
-                <w:i/>
-                <w:iCs/>
-                <w:sz w:val="20"/>
-                <w:szCs w:val="20"/>
-                <w:lang w:val="en-US"/>
-              </w:rPr>
-            </m:ctrlPr>
-          </m:sSubPr>
-          <m:e>
-            <m:r>
-              <w:rPr>
-                <w:rFonts w:ascii="Cambria Math" w:hAnsi="Cambria Math" w:cs="Courier New"/>
-                <w:sz w:val="20"/>
-                <w:szCs w:val="20"/>
-                <w:lang w:val="en-US"/>
-              </w:rPr>
-              <m:t>S</m:t>
-            </m:r>
-          </m:e>
-          <m:sub>
-            <m:r>
-              <w:rPr>
-                <w:rFonts w:ascii="Cambria Math" w:hAnsi="Cambria Math" w:cs="Courier New"/>
-                <w:sz w:val="20"/>
-                <w:szCs w:val="20"/>
-                <w:lang w:val="en-US"/>
-              </w:rPr>
-              <m:t>x</m:t>
-            </m:r>
-          </m:sub>
-        </m:sSub>
-      </m:oMath>
-      <w:r>
-        <w:rPr>
-          <w:rFonts w:ascii="Courier New" w:hAnsi="Courier New" w:cs="Courier New"/>
-          <w:sz w:val="20"/>
-          <w:szCs w:val="20"/>
-          <w:lang w:val="en-US"/>
-        </w:rPr>
-        <w:t>,</w:t>
-      </w:r>
-      <m:oMath>
-        <m:r>
-          <w:rPr>
-            <w:rFonts w:ascii="Cambria Math" w:hAnsi="Cambria Math" w:cs="Courier New"/>
-            <w:sz w:val="20"/>
-            <w:szCs w:val="20"/>
-            <w:lang w:val="en-US"/>
-          </w:rPr>
-          <m:t xml:space="preserve"> </m:t>
-        </m:r>
-        <m:sSub>
-          <m:sSubPr>
-            <m:ctrlPr>
-              <w:rPr>
-                <w:rFonts w:ascii="Cambria Math" w:hAnsi="Cambria Math" w:cs="Courier New"/>
-                <w:i/>
-                <w:iCs/>
-                <w:sz w:val="20"/>
-                <w:szCs w:val="20"/>
-                <w:lang w:val="en-US"/>
-              </w:rPr>
-            </m:ctrlPr>
-          </m:sSubPr>
-          <m:e>
-            <m:r>
-              <w:rPr>
-                <w:rFonts w:ascii="Cambria Math" w:hAnsi="Cambria Math" w:cs="Courier New"/>
-                <w:sz w:val="20"/>
-                <w:szCs w:val="20"/>
-                <w:lang w:val="en-US"/>
-              </w:rPr>
-              <m:t>S</m:t>
-            </m:r>
-          </m:e>
-          <m:sub>
-            <m:r>
-              <w:rPr>
-                <w:rFonts w:ascii="Cambria Math" w:hAnsi="Cambria Math" w:cs="Courier New"/>
-                <w:sz w:val="20"/>
-                <w:szCs w:val="20"/>
-                <w:lang w:val="en-US"/>
-              </w:rPr>
-              <m:t>y</m:t>
-            </m:r>
-          </m:sub>
-        </m:sSub>
-      </m:oMath>
-      <w:r>
-        <w:rPr>
-          <w:rFonts w:ascii="Courier New" w:hAnsi="Courier New" w:cs="Courier New"/>
-          <w:sz w:val="20"/>
-          <w:szCs w:val="20"/>
-          <w:lang w:val="en-US"/>
-        </w:rPr>
-        <w:t>),'V':(x,y)}</w:t>
-      </w:r>
-    </w:p>
-    <w:p>
-      <w:pPr>
-        <w:spacing w:after="0" w:line="240" w:lineRule="auto"/>
-        <w:rPr>
-          <w:rStyle w:val="hps"/>
-          <w:rFonts w:ascii="Courier New" w:hAnsi="Courier New" w:cs="Courier New"/>
-          <w:sz w:val="20"/>
-          <w:szCs w:val="20"/>
-          <w:lang w:val="en-US"/>
-        </w:rPr>
-      </w:pPr>
-      <w:r>
-        <w:rPr>
-          <w:rFonts w:ascii="Courier New" w:hAnsi="Courier New" w:cs="Courier New"/>
-          <w:sz w:val="20"/>
-          <w:szCs w:val="20"/>
-          <w:lang w:val="en-US"/>
+          <w:rFonts w:ascii="Consolas" w:eastAsia="Times New Roman" w:hAnsi="Consolas" w:cs="Courier New"/>
+          <w:color w:val="CC7832"/>
+          <w:sz w:val="20"/>
+          <w:szCs w:val="20"/>
+          <w:lang w:val="uk-UA" w:eastAsia="uk-UA"/>
+        </w:rPr>
+        <w:t>return</w:t>
+      </w:r>
+      <w:proofErr w:type="spellEnd"/>
+      <w:r>
+        <w:rPr>
+          <w:rFonts w:ascii="Consolas" w:eastAsia="Times New Roman" w:hAnsi="Consolas" w:cs="Courier New"/>
+          <w:color w:val="CC7832"/>
+          <w:sz w:val="20"/>
+          <w:szCs w:val="20"/>
+          <w:lang w:val="uk-UA" w:eastAsia="uk-UA"/>
         </w:rPr>
         <w:t xml:space="preserve"> </w:t>
       </w:r>
-      <w:r>
-        <w:rPr>
-          <w:rFonts w:ascii="Courier New" w:hAnsi="Courier New" w:cs="Courier New"/>
-          <w:sz w:val="20"/>
-          <w:szCs w:val="20"/>
-          <w:lang w:val="en-US"/>
-        </w:rPr>
-        <w:t xml:space="preserve">   </w:t>
-      </w:r>
-      <w:r>
-        <w:rPr>
-          <w:rStyle w:val="shorttext"/>
-          <w:rFonts w:ascii="Courier New" w:hAnsi="Courier New" w:cs="Courier New"/>
-          <w:sz w:val="20"/>
-          <w:szCs w:val="20"/>
-          <w:lang w:val="en"/>
-        </w:rPr>
-        <w:t>sequence</w:t>
-      </w:r>
-      <w:r>
-        <w:rPr>
-          <w:rStyle w:val="shorttext"/>
-          <w:rFonts w:ascii="Courier New" w:hAnsi="Courier New" w:cs="Courier New"/>
-          <w:sz w:val="20"/>
-          <w:szCs w:val="20"/>
-          <w:lang w:val="en"/>
-        </w:rPr>
-        <w:t xml:space="preserve"> – string of operation, like </w:t>
-      </w:r>
-      <w:r>
-        <w:rPr>
-          <w:rFonts w:ascii="Courier New" w:hAnsi="Courier New" w:cs="Courier New"/>
-          <w:sz w:val="20"/>
-          <w:szCs w:val="20"/>
-          <w:lang w:val="en-US"/>
-        </w:rPr>
-        <w:t>'TRS'</w:t>
-      </w:r>
-      <w:r>
-        <w:rPr>
-          <w:rFonts w:ascii="Courier New" w:hAnsi="Courier New" w:cs="Courier New"/>
-          <w:sz w:val="20"/>
-          <w:szCs w:val="20"/>
-          <w:lang w:val="en-US"/>
-        </w:rPr>
-        <w:t>, T – first, S - last</w:t>
-      </w:r>
-    </w:p>
-    <w:p>
-      <w:pPr>
-        <w:spacing w:after="0" w:line="240" w:lineRule="auto"/>
-        <w:rPr>
-          <w:rStyle w:val="hps"/>
-          <w:rFonts w:ascii="Courier New" w:hAnsi="Courier New" w:cs="Courier New"/>
-          <w:sz w:val="20"/>
-          <w:szCs w:val="20"/>
-          <w:lang w:val="en-US"/>
-        </w:rPr>
-      </w:pPr>
-      <w:r>
-        <w:rPr>
-          <w:rStyle w:val="hps"/>
-          <w:rFonts w:ascii="Courier New" w:hAnsi="Courier New" w:cs="Courier New"/>
-          <w:sz w:val="20"/>
-          <w:szCs w:val="20"/>
-          <w:lang w:val="uk-UA"/>
-        </w:rPr>
-        <w:t xml:space="preserve">    </w:t>
-      </w:r>
-      <w:proofErr w:type="spellStart"/>
-      <w:r>
-        <w:rPr>
-          <w:rStyle w:val="hps"/>
-          <w:rFonts w:ascii="Courier New" w:hAnsi="Courier New" w:cs="Courier New"/>
-          <w:sz w:val="20"/>
-          <w:szCs w:val="20"/>
-          <w:lang w:val="uk-UA"/>
-        </w:rPr>
-        <w:t>returns</w:t>
-      </w:r>
-      <w:proofErr w:type="spellEnd"/>
-      <w:r>
-        <w:rPr>
-          <w:rStyle w:val="hps"/>
-          <w:rFonts w:ascii="Courier New" w:hAnsi="Courier New" w:cs="Courier New"/>
-          <w:sz w:val="20"/>
-          <w:szCs w:val="20"/>
-          <w:lang w:val="uk-UA"/>
-        </w:rPr>
-        <w:t xml:space="preserve">: </w:t>
-      </w:r>
-      <w:r>
-        <w:rPr>
-          <w:rStyle w:val="hps"/>
-          <w:rFonts w:ascii="Courier New" w:hAnsi="Courier New" w:cs="Courier New"/>
-          <w:sz w:val="20"/>
-          <w:szCs w:val="20"/>
-          <w:lang w:val="en-US"/>
-        </w:rPr>
-        <w:t>tuple of transformed vector</w:t>
-      </w:r>
-    </w:p>
-    <w:p>
-      <w:pPr>
-        <w:spacing w:after="0" w:line="240" w:lineRule="auto"/>
-        <w:rPr>
-          <w:rStyle w:val="hps"/>
-          <w:rFonts w:ascii="Courier New" w:hAnsi="Courier New" w:cs="Courier New"/>
-          <w:sz w:val="20"/>
-          <w:szCs w:val="20"/>
-          <w:lang w:val="uk-UA"/>
-        </w:rPr>
-      </w:pPr>
-      <w:r>
-        <w:rPr>
-          <w:rStyle w:val="hps"/>
-          <w:rFonts w:ascii="Courier New" w:hAnsi="Courier New" w:cs="Courier New"/>
-          <w:sz w:val="20"/>
-          <w:szCs w:val="20"/>
-          <w:lang w:val="uk-UA"/>
-        </w:rPr>
-        <w:t xml:space="preserve">    """</w:t>
-      </w:r>
-    </w:p>
-    <w:p>
-      <w:pPr>
-        <w:spacing w:after="0" w:line="240" w:lineRule="auto"/>
-        <w:rPr>
-          <w:rStyle w:val="hps"/>
-          <w:rFonts w:ascii="Courier New" w:hAnsi="Courier New" w:cs="Courier New"/>
-          <w:sz w:val="20"/>
-          <w:szCs w:val="20"/>
-          <w:lang w:val="uk-UA"/>
-        </w:rPr>
-      </w:pPr>
-      <w:r>
-        <w:rPr>
-          <w:rStyle w:val="hps"/>
-          <w:rFonts w:ascii="Courier New" w:hAnsi="Courier New" w:cs="Courier New"/>
-          <w:sz w:val="20"/>
-          <w:szCs w:val="20"/>
-          <w:lang w:val="uk-UA"/>
-        </w:rPr>
-        <w:t xml:space="preserve">    ### TODO </w:t>
-      </w:r>
+      <w:proofErr w:type="spellStart"/>
+      <w:r>
+        <w:rPr>
+          <w:rFonts w:ascii="Consolas" w:eastAsia="Times New Roman" w:hAnsi="Consolas" w:cs="Courier New"/>
+          <w:color w:val="A9B7C6"/>
+          <w:sz w:val="20"/>
+          <w:szCs w:val="20"/>
+          <w:lang w:val="uk-UA" w:eastAsia="uk-UA"/>
+        </w:rPr>
+        <w:t>outtuple</w:t>
+      </w:r>
+      <w:proofErr w:type="spellEnd"/>
     </w:p>
     <w:p>
       <w:pPr>
@@ -3342,7 +5879,7 @@
           <w:rFonts w:ascii="Courier New" w:eastAsia="Times New Roman" w:hAnsi="Courier New" w:cs="Courier New"/>
           <w:sz w:val="20"/>
           <w:szCs w:val="20"/>
-          <w:lang w:val="en-US" w:eastAsia="ru-RU"/>
+          <w:lang w:val="uk-UA" w:eastAsia="ru-RU"/>
         </w:rPr>
       </w:pPr>
     </w:p>
@@ -3665,7 +6202,6 @@
           <w:szCs w:val="20"/>
           <w:lang w:val="en-US" w:eastAsia="ru-RU"/>
         </w:rPr>
-        <w:lastRenderedPageBreak/>
         <w:t xml:space="preserve">&gt;&gt;&gt; </w:t>
       </w:r>
       <w:proofErr w:type="spellStart"/>
@@ -4137,7 +6673,7 @@
       </w:r>
     </w:p>
     <w:sectPr>
-      <w:headerReference w:type="default" r:id="rId7"/>
+      <w:headerReference w:type="default" r:id="rId8"/>
       <w:pgSz w:w="11906" w:h="16838"/>
       <w:pgMar w:top="1134" w:right="850" w:bottom="1134" w:left="1701" w:header="708" w:footer="708" w:gutter="0"/>
       <w:cols w:space="708"/>
@@ -4148,7 +6684,7 @@
 </file>
 
 <file path=word/endnotes.xml><?xml version="1.0" encoding="utf-8"?>
-<w:endnotes xmlns:wpc="http://schemas.microsoft.com/office/word/2010/wordprocessingCanvas" xmlns:cx="http://schemas.microsoft.com/office/drawing/2014/chartex" xmlns:mc="http://schemas.openxmlformats.org/markup-compatibility/2006" xmlns:o="urn:schemas-microsoft-com:office:office" xmlns:r="http://schemas.openxmlformats.org/officeDocument/2006/relationships" xmlns:m="http://schemas.openxmlformats.org/officeDocument/2006/math" xmlns:v="urn:schemas-microsoft-com:vml" xmlns:wp14="http://schemas.microsoft.com/office/word/2010/wordprocessingDrawing" xmlns:wp="http://schemas.openxmlformats.org/drawingml/2006/wordprocessingDrawing" xmlns:w10="urn:schemas-microsoft-com:office:word" xmlns:w="http://schemas.openxmlformats.org/wordprocessingml/2006/main" xmlns:w14="http://schemas.microsoft.com/office/word/2010/wordml" xmlns:w15="http://schemas.microsoft.com/office/word/2012/wordml" xmlns:w16se="http://schemas.microsoft.com/office/word/2015/wordml/symex" xmlns:wpg="http://schemas.microsoft.com/office/word/2010/wordprocessingGroup" xmlns:wpi="http://schemas.microsoft.com/office/word/2010/wordprocessingInk" xmlns:wne="http://schemas.microsoft.com/office/word/2006/wordml" xmlns:wps="http://schemas.microsoft.com/office/word/2010/wordprocessingShape" mc:Ignorable="w14 w15 w16se wp14">
+<w:endnotes xmlns:wpc="http://schemas.microsoft.com/office/word/2010/wordprocessingCanvas" xmlns:cx="http://schemas.microsoft.com/office/drawing/2014/chartex" xmlns:cx1="http://schemas.microsoft.com/office/drawing/2015/9/8/chartex" xmlns:mc="http://schemas.openxmlformats.org/markup-compatibility/2006" xmlns:o="urn:schemas-microsoft-com:office:office" xmlns:r="http://schemas.openxmlformats.org/officeDocument/2006/relationships" xmlns:m="http://schemas.openxmlformats.org/officeDocument/2006/math" xmlns:v="urn:schemas-microsoft-com:vml" xmlns:wp14="http://schemas.microsoft.com/office/word/2010/wordprocessingDrawing" xmlns:wp="http://schemas.openxmlformats.org/drawingml/2006/wordprocessingDrawing" xmlns:w10="urn:schemas-microsoft-com:office:word" xmlns:w="http://schemas.openxmlformats.org/wordprocessingml/2006/main" xmlns:w14="http://schemas.microsoft.com/office/word/2010/wordml" xmlns:w15="http://schemas.microsoft.com/office/word/2012/wordml" xmlns:w16se="http://schemas.microsoft.com/office/word/2015/wordml/symex" xmlns:wpg="http://schemas.microsoft.com/office/word/2010/wordprocessingGroup" xmlns:wpi="http://schemas.microsoft.com/office/word/2010/wordprocessingInk" xmlns:wne="http://schemas.microsoft.com/office/word/2006/wordml" xmlns:wps="http://schemas.microsoft.com/office/word/2010/wordprocessingShape" mc:Ignorable="w14 w15 w16se wp14">
   <w:endnote w:type="separator" w:id="-1">
     <w:p>
       <w:pPr>
@@ -4173,7 +6709,7 @@
 </file>
 
 <file path=word/footnotes.xml><?xml version="1.0" encoding="utf-8"?>
-<w:footnotes xmlns:wpc="http://schemas.microsoft.com/office/word/2010/wordprocessingCanvas" xmlns:cx="http://schemas.microsoft.com/office/drawing/2014/chartex" xmlns:mc="http://schemas.openxmlformats.org/markup-compatibility/2006" xmlns:o="urn:schemas-microsoft-com:office:office" xmlns:r="http://schemas.openxmlformats.org/officeDocument/2006/relationships" xmlns:m="http://schemas.openxmlformats.org/officeDocument/2006/math" xmlns:v="urn:schemas-microsoft-com:vml" xmlns:wp14="http://schemas.microsoft.com/office/word/2010/wordprocessingDrawing" xmlns:wp="http://schemas.openxmlformats.org/drawingml/2006/wordprocessingDrawing" xmlns:w10="urn:schemas-microsoft-com:office:word" xmlns:w="http://schemas.openxmlformats.org/wordprocessingml/2006/main" xmlns:w14="http://schemas.microsoft.com/office/word/2010/wordml" xmlns:w15="http://schemas.microsoft.com/office/word/2012/wordml" xmlns:w16se="http://schemas.microsoft.com/office/word/2015/wordml/symex" xmlns:wpg="http://schemas.microsoft.com/office/word/2010/wordprocessingGroup" xmlns:wpi="http://schemas.microsoft.com/office/word/2010/wordprocessingInk" xmlns:wne="http://schemas.microsoft.com/office/word/2006/wordml" xmlns:wps="http://schemas.microsoft.com/office/word/2010/wordprocessingShape" mc:Ignorable="w14 w15 w16se wp14">
+<w:footnotes xmlns:wpc="http://schemas.microsoft.com/office/word/2010/wordprocessingCanvas" xmlns:cx="http://schemas.microsoft.com/office/drawing/2014/chartex" xmlns:cx1="http://schemas.microsoft.com/office/drawing/2015/9/8/chartex" xmlns:mc="http://schemas.openxmlformats.org/markup-compatibility/2006" xmlns:o="urn:schemas-microsoft-com:office:office" xmlns:r="http://schemas.openxmlformats.org/officeDocument/2006/relationships" xmlns:m="http://schemas.openxmlformats.org/officeDocument/2006/math" xmlns:v="urn:schemas-microsoft-com:vml" xmlns:wp14="http://schemas.microsoft.com/office/word/2010/wordprocessingDrawing" xmlns:wp="http://schemas.openxmlformats.org/drawingml/2006/wordprocessingDrawing" xmlns:w10="urn:schemas-microsoft-com:office:word" xmlns:w="http://schemas.openxmlformats.org/wordprocessingml/2006/main" xmlns:w14="http://schemas.microsoft.com/office/word/2010/wordml" xmlns:w15="http://schemas.microsoft.com/office/word/2012/wordml" xmlns:w16se="http://schemas.microsoft.com/office/word/2015/wordml/symex" xmlns:wpg="http://schemas.microsoft.com/office/word/2010/wordprocessingGroup" xmlns:wpi="http://schemas.microsoft.com/office/word/2010/wordprocessingInk" xmlns:wne="http://schemas.microsoft.com/office/word/2006/wordml" xmlns:wps="http://schemas.microsoft.com/office/word/2010/wordprocessingShape" mc:Ignorable="w14 w15 w16se wp14">
   <w:footnote w:type="separator" w:id="-1">
     <w:p>
       <w:pPr>
@@ -4198,7 +6734,7 @@
 </file>
 
 <file path=word/header1.xml><?xml version="1.0" encoding="utf-8"?>
-<w:hdr xmlns:wpc="http://schemas.microsoft.com/office/word/2010/wordprocessingCanvas" xmlns:cx="http://schemas.microsoft.com/office/drawing/2014/chartex" xmlns:mc="http://schemas.openxmlformats.org/markup-compatibility/2006" xmlns:o="urn:schemas-microsoft-com:office:office" xmlns:r="http://schemas.openxmlformats.org/officeDocument/2006/relationships" xmlns:m="http://schemas.openxmlformats.org/officeDocument/2006/math" xmlns:v="urn:schemas-microsoft-com:vml" xmlns:wp14="http://schemas.microsoft.com/office/word/2010/wordprocessingDrawing" xmlns:wp="http://schemas.openxmlformats.org/drawingml/2006/wordprocessingDrawing" xmlns:w10="urn:schemas-microsoft-com:office:word" xmlns:w="http://schemas.openxmlformats.org/wordprocessingml/2006/main" xmlns:w14="http://schemas.microsoft.com/office/word/2010/wordml" xmlns:w15="http://schemas.microsoft.com/office/word/2012/wordml" xmlns:w16se="http://schemas.microsoft.com/office/word/2015/wordml/symex" xmlns:wpg="http://schemas.microsoft.com/office/word/2010/wordprocessingGroup" xmlns:wpi="http://schemas.microsoft.com/office/word/2010/wordprocessingInk" xmlns:wne="http://schemas.microsoft.com/office/word/2006/wordml" xmlns:wps="http://schemas.microsoft.com/office/word/2010/wordprocessingShape" mc:Ignorable="w14 w15 w16se wp14">
+<w:hdr xmlns:wpc="http://schemas.microsoft.com/office/word/2010/wordprocessingCanvas" xmlns:cx="http://schemas.microsoft.com/office/drawing/2014/chartex" xmlns:cx1="http://schemas.microsoft.com/office/drawing/2015/9/8/chartex" xmlns:mc="http://schemas.openxmlformats.org/markup-compatibility/2006" xmlns:o="urn:schemas-microsoft-com:office:office" xmlns:r="http://schemas.openxmlformats.org/officeDocument/2006/relationships" xmlns:m="http://schemas.openxmlformats.org/officeDocument/2006/math" xmlns:v="urn:schemas-microsoft-com:vml" xmlns:wp14="http://schemas.microsoft.com/office/word/2010/wordprocessingDrawing" xmlns:wp="http://schemas.openxmlformats.org/drawingml/2006/wordprocessingDrawing" xmlns:w10="urn:schemas-microsoft-com:office:word" xmlns:w="http://schemas.openxmlformats.org/wordprocessingml/2006/main" xmlns:w14="http://schemas.microsoft.com/office/word/2010/wordml" xmlns:w15="http://schemas.microsoft.com/office/word/2012/wordml" xmlns:w16se="http://schemas.microsoft.com/office/word/2015/wordml/symex" xmlns:wpg="http://schemas.microsoft.com/office/word/2010/wordprocessingGroup" xmlns:wpi="http://schemas.microsoft.com/office/word/2010/wordprocessingInk" xmlns:wne="http://schemas.microsoft.com/office/word/2006/wordml" xmlns:wps="http://schemas.microsoft.com/office/word/2010/wordprocessingShape" mc:Ignorable="w14 w15 w16se wp14">
   <w:p>
     <w:pPr>
       <w:pStyle w:val="a3"/>
@@ -4288,7 +6824,7 @@
 </file>
 
 <file path=word/numbering.xml><?xml version="1.0" encoding="utf-8"?>
-<w:numbering xmlns:wpc="http://schemas.microsoft.com/office/word/2010/wordprocessingCanvas" xmlns:cx="http://schemas.microsoft.com/office/drawing/2014/chartex" xmlns:mc="http://schemas.openxmlformats.org/markup-compatibility/2006" xmlns:o="urn:schemas-microsoft-com:office:office" xmlns:r="http://schemas.openxmlformats.org/officeDocument/2006/relationships" xmlns:m="http://schemas.openxmlformats.org/officeDocument/2006/math" xmlns:v="urn:schemas-microsoft-com:vml" xmlns:wp14="http://schemas.microsoft.com/office/word/2010/wordprocessingDrawing" xmlns:wp="http://schemas.openxmlformats.org/drawingml/2006/wordprocessingDrawing" xmlns:w10="urn:schemas-microsoft-com:office:word" xmlns:w="http://schemas.openxmlformats.org/wordprocessingml/2006/main" xmlns:w14="http://schemas.microsoft.com/office/word/2010/wordml" xmlns:w15="http://schemas.microsoft.com/office/word/2012/wordml" xmlns:w16se="http://schemas.microsoft.com/office/word/2015/wordml/symex" xmlns:wpg="http://schemas.microsoft.com/office/word/2010/wordprocessingGroup" xmlns:wpi="http://schemas.microsoft.com/office/word/2010/wordprocessingInk" xmlns:wne="http://schemas.microsoft.com/office/word/2006/wordml" xmlns:wps="http://schemas.microsoft.com/office/word/2010/wordprocessingShape" mc:Ignorable="w14 w15 w16se wp14">
+<w:numbering xmlns:wpc="http://schemas.microsoft.com/office/word/2010/wordprocessingCanvas" xmlns:cx="http://schemas.microsoft.com/office/drawing/2014/chartex" xmlns:cx1="http://schemas.microsoft.com/office/drawing/2015/9/8/chartex" xmlns:mc="http://schemas.openxmlformats.org/markup-compatibility/2006" xmlns:o="urn:schemas-microsoft-com:office:office" xmlns:r="http://schemas.openxmlformats.org/officeDocument/2006/relationships" xmlns:m="http://schemas.openxmlformats.org/officeDocument/2006/math" xmlns:v="urn:schemas-microsoft-com:vml" xmlns:wp14="http://schemas.microsoft.com/office/word/2010/wordprocessingDrawing" xmlns:wp="http://schemas.openxmlformats.org/drawingml/2006/wordprocessingDrawing" xmlns:w10="urn:schemas-microsoft-com:office:word" xmlns:w="http://schemas.openxmlformats.org/wordprocessingml/2006/main" xmlns:w14="http://schemas.microsoft.com/office/word/2010/wordml" xmlns:w15="http://schemas.microsoft.com/office/word/2012/wordml" xmlns:w16se="http://schemas.microsoft.com/office/word/2015/wordml/symex" xmlns:wpg="http://schemas.microsoft.com/office/word/2010/wordprocessingGroup" xmlns:wpi="http://schemas.microsoft.com/office/word/2010/wordprocessingInk" xmlns:wne="http://schemas.microsoft.com/office/word/2006/wordml" xmlns:wps="http://schemas.microsoft.com/office/word/2010/wordprocessingShape" mc:Ignorable="w14 w15 w16se wp14">
   <w:abstractNum w:abstractNumId="0" w15:restartNumberingAfterBreak="0">
     <w:nsid w:val="266641AF"/>
     <w:multiLevelType w:val="hybridMultilevel"/>

</xml_diff>